<commit_message>
Update seven lab work documentation
</commit_message>
<xml_diff>
--- a/6/Lab work 6.docx
+++ b/6/Lab work 6.docx
@@ -4,7 +4,7 @@
   <w:body>
     <w:p>
       <w:pPr>
-        <w:pStyle w:val="598"/>
+        <w:pStyle w:val="810"/>
         <w:jc w:val="center"/>
         <w:spacing w:lineRule="auto" w:line="240"/>
         <w:rPr>
@@ -32,7 +32,7 @@
     </w:p>
     <w:p>
       <w:pPr>
-        <w:pStyle w:val="598"/>
+        <w:pStyle w:val="810"/>
         <w:jc w:val="center"/>
         <w:spacing w:lineRule="auto" w:line="240"/>
         <w:rPr>
@@ -60,7 +60,7 @@
     </w:p>
     <w:p>
       <w:pPr>
-        <w:pStyle w:val="598"/>
+        <w:pStyle w:val="810"/>
         <w:jc w:val="center"/>
         <w:spacing w:lineRule="auto" w:line="240"/>
         <w:rPr>
@@ -88,7 +88,7 @@
     </w:p>
     <w:p>
       <w:pPr>
-        <w:pStyle w:val="598"/>
+        <w:pStyle w:val="810"/>
         <w:jc w:val="center"/>
         <w:spacing w:lineRule="auto" w:line="240"/>
         <w:rPr>
@@ -112,7 +112,7 @@
     </w:p>
     <w:p>
       <w:pPr>
-        <w:pStyle w:val="598"/>
+        <w:pStyle w:val="810"/>
         <w:jc w:val="center"/>
         <w:spacing w:lineRule="auto" w:line="240"/>
         <w:rPr>
@@ -136,7 +136,7 @@
     </w:p>
     <w:p>
       <w:pPr>
-        <w:pStyle w:val="598"/>
+        <w:pStyle w:val="810"/>
         <w:jc w:val="center"/>
         <w:spacing w:lineRule="auto" w:line="240"/>
         <w:rPr>
@@ -160,7 +160,7 @@
     </w:p>
     <w:p>
       <w:pPr>
-        <w:pStyle w:val="598"/>
+        <w:pStyle w:val="810"/>
         <w:jc w:val="center"/>
         <w:spacing w:lineRule="auto" w:line="240"/>
         <w:rPr>
@@ -184,7 +184,7 @@
     </w:p>
     <w:p>
       <w:pPr>
-        <w:pStyle w:val="598"/>
+        <w:pStyle w:val="810"/>
         <w:jc w:val="center"/>
         <w:spacing w:lineRule="auto" w:line="240"/>
         <w:rPr>
@@ -208,7 +208,7 @@
     </w:p>
     <w:p>
       <w:pPr>
-        <w:pStyle w:val="598"/>
+        <w:pStyle w:val="810"/>
         <w:jc w:val="center"/>
         <w:spacing w:lineRule="auto" w:line="240"/>
         <w:rPr>
@@ -232,7 +232,7 @@
     </w:p>
     <w:p>
       <w:pPr>
-        <w:pStyle w:val="598"/>
+        <w:pStyle w:val="810"/>
         <w:jc w:val="center"/>
         <w:spacing w:lineRule="auto" w:line="240"/>
         <w:rPr>
@@ -256,7 +256,7 @@
     </w:p>
     <w:p>
       <w:pPr>
-        <w:pStyle w:val="598"/>
+        <w:pStyle w:val="810"/>
         <w:jc w:val="center"/>
         <w:spacing w:lineRule="auto" w:line="240"/>
         <w:rPr>
@@ -272,19 +272,13 @@
           <w:szCs w:val="28"/>
           <w:lang w:val="ru-RU"/>
         </w:rPr>
-        <w:t xml:space="preserve">ОТЧЁТ ПО ЛАБОРАТОРНОЙ РАБОТЕ №4</w:t>
-      </w:r>
-      <w:r>
-        <w:rPr>
-          <w:rFonts w:ascii="Noto Serif" w:hAnsi="Noto Serif" w:cs="Noto Serif" w:eastAsia="Noto Serif"/>
-          <w:lang w:val="ru-RU"/>
-        </w:rPr>
+        <w:t xml:space="preserve">ОТЧЁТ ПО ЛАБОРАТОРНОЙ РАБОТЕ №6</w:t>
       </w:r>
       <w:r/>
     </w:p>
     <w:p>
       <w:pPr>
-        <w:pStyle w:val="598"/>
+        <w:pStyle w:val="810"/>
         <w:jc w:val="center"/>
         <w:spacing w:lineRule="auto" w:line="240"/>
         <w:rPr>
@@ -312,7 +306,7 @@
     </w:p>
     <w:p>
       <w:pPr>
-        <w:pStyle w:val="598"/>
+        <w:pStyle w:val="810"/>
         <w:jc w:val="center"/>
         <w:spacing w:lineRule="auto" w:line="240"/>
         <w:rPr>
@@ -392,7 +386,7 @@
     </w:p>
     <w:p>
       <w:pPr>
-        <w:pStyle w:val="598"/>
+        <w:pStyle w:val="810"/>
         <w:jc w:val="center"/>
         <w:spacing w:lineRule="auto" w:line="240"/>
         <w:rPr>
@@ -416,7 +410,7 @@
     </w:p>
     <w:p>
       <w:pPr>
-        <w:pStyle w:val="598"/>
+        <w:pStyle w:val="810"/>
         <w:jc w:val="center"/>
         <w:spacing w:lineRule="auto" w:line="240"/>
         <w:rPr>
@@ -440,7 +434,7 @@
     </w:p>
     <w:p>
       <w:pPr>
-        <w:pStyle w:val="598"/>
+        <w:pStyle w:val="810"/>
         <w:jc w:val="center"/>
         <w:spacing w:lineRule="auto" w:line="240"/>
         <w:rPr>
@@ -464,7 +458,7 @@
     </w:p>
     <w:p>
       <w:pPr>
-        <w:pStyle w:val="598"/>
+        <w:pStyle w:val="810"/>
         <w:ind w:left="4819" w:right="0" w:firstLine="0"/>
         <w:jc w:val="left"/>
         <w:spacing w:lineRule="auto" w:line="240"/>
@@ -493,7 +487,7 @@
     </w:p>
     <w:p>
       <w:pPr>
-        <w:pStyle w:val="598"/>
+        <w:pStyle w:val="810"/>
         <w:ind w:left="4819" w:right="0" w:firstLine="0"/>
         <w:jc w:val="left"/>
         <w:spacing w:lineRule="auto" w:line="240"/>
@@ -522,7 +516,7 @@
     </w:p>
     <w:p>
       <w:pPr>
-        <w:pStyle w:val="598"/>
+        <w:pStyle w:val="810"/>
         <w:ind w:left="4819" w:right="0" w:firstLine="0"/>
         <w:jc w:val="left"/>
         <w:spacing w:lineRule="auto" w:line="240"/>
@@ -551,7 +545,7 @@
     </w:p>
     <w:p>
       <w:pPr>
-        <w:pStyle w:val="598"/>
+        <w:pStyle w:val="810"/>
         <w:ind w:left="4819" w:right="0" w:firstLine="0"/>
         <w:jc w:val="left"/>
         <w:spacing w:lineRule="auto" w:line="240"/>
@@ -580,7 +574,7 @@
     </w:p>
     <w:p>
       <w:pPr>
-        <w:pStyle w:val="598"/>
+        <w:pStyle w:val="810"/>
         <w:jc w:val="center"/>
         <w:spacing w:lineRule="auto" w:line="240"/>
         <w:rPr>
@@ -604,7 +598,7 @@
     </w:p>
     <w:p>
       <w:pPr>
-        <w:pStyle w:val="598"/>
+        <w:pStyle w:val="810"/>
         <w:jc w:val="center"/>
         <w:spacing w:lineRule="auto" w:line="240"/>
         <w:rPr>
@@ -628,7 +622,7 @@
     </w:p>
     <w:p>
       <w:pPr>
-        <w:pStyle w:val="598"/>
+        <w:pStyle w:val="810"/>
         <w:jc w:val="center"/>
         <w:spacing w:lineRule="auto" w:line="240"/>
         <w:rPr>
@@ -683,7 +677,7 @@
     </w:p>
     <w:p>
       <w:pPr>
-        <w:shd w:val="nil"/>
+        <w:shd w:val="nil" w:color="auto"/>
         <w:rPr>
           <w:rFonts w:ascii="Noto Serif" w:hAnsi="Noto Serif" w:cs="Noto Serif" w:eastAsia="Noto Serif"/>
           <w:sz w:val="28"/>
@@ -711,6 +705,7 @@
           <w:lang w:val="ru-RU"/>
         </w:rPr>
       </w:r>
+      <w:r/>
     </w:p>
     <w:p>
       <w:pPr>
@@ -744,6 +739,7 @@
           <w:lang w:val="ru-RU"/>
         </w:rPr>
       </w:r>
+      <w:r/>
     </w:p>
     <w:p>
       <w:pPr>
@@ -774,6 +770,7 @@
           <w:lang w:val="ru-RU"/>
         </w:rPr>
       </w:r>
+      <w:r/>
     </w:p>
     <w:p>
       <w:pPr>
@@ -803,11 +800,7 @@
           <w:u w:val="single"/>
         </w:rPr>
       </w:r>
-      <w:r>
-        <w:rPr>
-          <w:u w:val="single"/>
-        </w:rPr>
-      </w:r>
+      <w:r/>
     </w:p>
     <w:p>
       <w:pPr>
@@ -852,6 +845,50 @@
           <w:lang w:val="ru-RU"/>
         </w:rPr>
       </w:r>
+      <w:r/>
+    </w:p>
+    <w:p>
+      <w:pPr>
+        <w:jc w:val="left"/>
+        <w:rPr>
+          <w:rFonts w:ascii="Noto Serif" w:hAnsi="Noto Serif" w:cs="Noto Serif" w:eastAsia="Noto Serif"/>
+          <w:sz w:val="28"/>
+          <w:szCs w:val="28"/>
+          <w:highlight w:val="none"/>
+          <w:lang w:val="ru-RU"/>
+        </w:rPr>
+      </w:pPr>
+      <w:r>
+        <w:rPr>
+          <w:rFonts w:ascii="Noto Serif" w:hAnsi="Noto Serif" w:cs="Noto Serif" w:eastAsia="Noto Serif"/>
+          <w:sz w:val="28"/>
+          <w:szCs w:val="28"/>
+          <w:highlight w:val="none"/>
+          <w:lang w:val="ru-RU"/>
+        </w:rPr>
+      </w:r>
+      <w:r>
+        <w:rPr>
+          <w:rFonts w:ascii="Noto Serif" w:hAnsi="Noto Serif" w:cs="Noto Serif" w:eastAsia="Noto Serif"/>
+          <w:sz w:val="28"/>
+          <w:szCs w:val="28"/>
+          <w:highlight w:val="none"/>
+          <w:lang w:val="ru-RU"/>
+        </w:rPr>
+      </w:r>
+      <w:r/>
+    </w:p>
+    <w:p>
+      <w:pPr>
+        <w:jc w:val="left"/>
+        <w:rPr>
+          <w:rFonts w:ascii="Noto Serif" w:hAnsi="Noto Serif" w:cs="Noto Serif" w:eastAsia="Noto Serif"/>
+          <w:sz w:val="28"/>
+          <w:szCs w:val="28"/>
+          <w:highlight w:val="none"/>
+          <w:lang w:val="ru-RU"/>
+        </w:rPr>
+      </w:pPr>
       <w:r>
         <w:rPr>
           <w:rFonts w:ascii="Noto Serif" w:hAnsi="Noto Serif" w:cs="Noto Serif" w:eastAsia="Noto Serif"/>
@@ -861,49 +898,8 @@
           <w:highlight w:val="none"/>
           <w:lang w:val="ru-RU"/>
         </w:rPr>
+        <w:t xml:space="preserve">Текст программы:</w:t>
       </w:r>
-    </w:p>
-    <w:p>
-      <w:pPr>
-        <w:jc w:val="left"/>
-        <w:rPr>
-          <w:rFonts w:ascii="Noto Serif" w:hAnsi="Noto Serif" w:cs="Noto Serif" w:eastAsia="Noto Serif"/>
-          <w:sz w:val="28"/>
-          <w:szCs w:val="28"/>
-          <w:highlight w:val="none"/>
-          <w:lang w:val="ru-RU"/>
-        </w:rPr>
-      </w:pPr>
-      <w:r>
-        <w:rPr>
-          <w:rFonts w:ascii="Noto Serif" w:hAnsi="Noto Serif" w:cs="Noto Serif" w:eastAsia="Noto Serif"/>
-          <w:sz w:val="28"/>
-          <w:szCs w:val="28"/>
-          <w:highlight w:val="none"/>
-          <w:lang w:val="ru-RU"/>
-        </w:rPr>
-      </w:r>
-      <w:r>
-        <w:rPr>
-          <w:rFonts w:ascii="Noto Serif" w:hAnsi="Noto Serif" w:cs="Noto Serif" w:eastAsia="Noto Serif"/>
-          <w:sz w:val="28"/>
-          <w:szCs w:val="28"/>
-          <w:highlight w:val="none"/>
-          <w:lang w:val="ru-RU"/>
-        </w:rPr>
-      </w:r>
-    </w:p>
-    <w:p>
-      <w:pPr>
-        <w:jc w:val="left"/>
-        <w:rPr>
-          <w:rFonts w:ascii="Noto Serif" w:hAnsi="Noto Serif" w:cs="Noto Serif" w:eastAsia="Noto Serif"/>
-          <w:sz w:val="28"/>
-          <w:szCs w:val="28"/>
-          <w:highlight w:val="none"/>
-          <w:lang w:val="ru-RU"/>
-        </w:rPr>
-      </w:pPr>
       <w:r>
         <w:rPr>
           <w:rFonts w:ascii="Noto Serif" w:hAnsi="Noto Serif" w:cs="Noto Serif" w:eastAsia="Noto Serif"/>
@@ -913,18 +909,8 @@
           <w:highlight w:val="none"/>
           <w:lang w:val="ru-RU"/>
         </w:rPr>
-        <w:t xml:space="preserve">Текст программы:</w:t>
       </w:r>
-      <w:r>
-        <w:rPr>
-          <w:rFonts w:ascii="Noto Serif" w:hAnsi="Noto Serif" w:cs="Noto Serif" w:eastAsia="Noto Serif"/>
-          <w:bCs w:val="false"/>
-          <w:sz w:val="28"/>
-          <w:szCs w:val="28"/>
-          <w:highlight w:val="none"/>
-          <w:lang w:val="ru-RU"/>
-        </w:rPr>
-      </w:r>
+      <w:r/>
     </w:p>
     <w:p>
       <w:pPr>
@@ -1011,7 +997,6 @@
           </mc:Fallback>
         </mc:AlternateContent>
       </w:r>
-      <w:r/>
       <w:r>
         <w:rPr>
           <w:rFonts w:ascii="Noto Serif" w:hAnsi="Noto Serif" w:cs="Noto Serif" w:eastAsia="Noto Serif"/>
@@ -1033,6 +1018,7 @@
           <w:lang w:val="ru-RU"/>
         </w:rPr>
       </w:r>
+      <w:r/>
     </w:p>
     <w:p>
       <w:pPr>
@@ -1076,6 +1062,7 @@
           <w:lang w:val="ru-RU"/>
         </w:rPr>
       </w:r>
+      <w:r/>
     </w:p>
     <w:p>
       <w:pPr>
@@ -1172,30 +1159,30 @@
           <w:lang w:val="ru-RU"/>
         </w:rPr>
       </w:r>
-      <w:r>
-        <w:rPr>
-          <w:rFonts w:ascii="Noto Serif" w:hAnsi="Noto Serif" w:cs="Noto Serif" w:eastAsia="Noto Serif"/>
-          <w:bCs w:val="false"/>
+      <w:r/>
+    </w:p>
+    <w:p>
+      <w:pPr>
+        <w:shd w:val="nil" w:color="auto"/>
+        <w:rPr>
+          <w:rFonts w:ascii="Noto Serif" w:hAnsi="Noto Serif" w:cs="Noto Serif" w:eastAsia="Noto Serif"/>
           <w:sz w:val="28"/>
           <w:szCs w:val="28"/>
           <w:highlight w:val="none"/>
           <w:lang w:val="ru-RU"/>
         </w:rPr>
-      </w:r>
+      </w:pPr>
       <w:r>
         <w:rPr>
           <w:rFonts w:ascii="Noto Serif" w:hAnsi="Noto Serif" w:cs="Noto Serif" w:eastAsia="Noto Serif"/>
-          <w:bCs w:val="false"/>
           <w:sz w:val="28"/>
           <w:szCs w:val="28"/>
           <w:highlight w:val="none"/>
           <w:lang w:val="ru-RU"/>
         </w:rPr>
+        <w:br w:type="page"/>
       </w:r>
-    </w:p>
-    <w:p>
-      <w:pPr>
-        <w:shd w:val="nil"/>
+      <w:r>
         <w:rPr>
           <w:rFonts w:ascii="Noto Serif" w:hAnsi="Noto Serif" w:cs="Noto Serif" w:eastAsia="Noto Serif"/>
           <w:sz w:val="28"/>
@@ -1203,26 +1190,8 @@
           <w:highlight w:val="none"/>
           <w:lang w:val="ru-RU"/>
         </w:rPr>
-      </w:pPr>
-      <w:r>
-        <w:rPr>
-          <w:rFonts w:ascii="Noto Serif" w:hAnsi="Noto Serif" w:cs="Noto Serif" w:eastAsia="Noto Serif"/>
-          <w:sz w:val="28"/>
-          <w:szCs w:val="28"/>
-          <w:highlight w:val="none"/>
-          <w:lang w:val="ru-RU"/>
-        </w:rPr>
-        <w:br w:type="page"/>
       </w:r>
-      <w:r>
-        <w:rPr>
-          <w:rFonts w:ascii="Noto Serif" w:hAnsi="Noto Serif" w:cs="Noto Serif" w:eastAsia="Noto Serif"/>
-          <w:sz w:val="28"/>
-          <w:szCs w:val="28"/>
-          <w:highlight w:val="none"/>
-          <w:lang w:val="ru-RU"/>
-        </w:rPr>
-      </w:r>
+      <w:r/>
     </w:p>
     <w:p>
       <w:pPr>
@@ -1258,6 +1227,7 @@
           <w:lang w:val="ru-RU"/>
         </w:rPr>
       </w:r>
+      <w:r/>
     </w:p>
     <w:p>
       <w:pPr>
@@ -1302,6 +1272,50 @@
           <w:lang w:val="ru-RU"/>
         </w:rPr>
       </w:r>
+      <w:r/>
+    </w:p>
+    <w:p>
+      <w:pPr>
+        <w:jc w:val="left"/>
+        <w:rPr>
+          <w:rFonts w:ascii="Noto Serif" w:hAnsi="Noto Serif" w:cs="Noto Serif" w:eastAsia="Noto Serif"/>
+          <w:sz w:val="28"/>
+          <w:szCs w:val="28"/>
+          <w:highlight w:val="none"/>
+          <w:lang w:val="ru-RU"/>
+        </w:rPr>
+      </w:pPr>
+      <w:r>
+        <w:rPr>
+          <w:rFonts w:ascii="Noto Serif" w:hAnsi="Noto Serif" w:cs="Noto Serif" w:eastAsia="Noto Serif"/>
+          <w:sz w:val="28"/>
+          <w:szCs w:val="28"/>
+          <w:highlight w:val="none"/>
+          <w:lang w:val="ru-RU"/>
+        </w:rPr>
+      </w:r>
+      <w:r>
+        <w:rPr>
+          <w:rFonts w:ascii="Noto Serif" w:hAnsi="Noto Serif" w:cs="Noto Serif" w:eastAsia="Noto Serif"/>
+          <w:sz w:val="28"/>
+          <w:szCs w:val="28"/>
+          <w:highlight w:val="none"/>
+          <w:lang w:val="ru-RU"/>
+        </w:rPr>
+      </w:r>
+      <w:r/>
+    </w:p>
+    <w:p>
+      <w:pPr>
+        <w:jc w:val="left"/>
+        <w:rPr>
+          <w:rFonts w:ascii="Noto Serif" w:hAnsi="Noto Serif" w:cs="Noto Serif" w:eastAsia="Noto Serif"/>
+          <w:sz w:val="28"/>
+          <w:szCs w:val="28"/>
+          <w:highlight w:val="none"/>
+          <w:lang w:val="ru-RU"/>
+        </w:rPr>
+      </w:pPr>
       <w:r>
         <w:rPr>
           <w:rFonts w:ascii="Noto Serif" w:hAnsi="Noto Serif" w:cs="Noto Serif" w:eastAsia="Noto Serif"/>
@@ -1311,49 +1325,8 @@
           <w:highlight w:val="none"/>
           <w:lang w:val="ru-RU"/>
         </w:rPr>
+        <w:t xml:space="preserve">Текст программы:</w:t>
       </w:r>
-    </w:p>
-    <w:p>
-      <w:pPr>
-        <w:jc w:val="left"/>
-        <w:rPr>
-          <w:rFonts w:ascii="Noto Serif" w:hAnsi="Noto Serif" w:cs="Noto Serif" w:eastAsia="Noto Serif"/>
-          <w:sz w:val="28"/>
-          <w:szCs w:val="28"/>
-          <w:highlight w:val="none"/>
-          <w:lang w:val="ru-RU"/>
-        </w:rPr>
-      </w:pPr>
-      <w:r>
-        <w:rPr>
-          <w:rFonts w:ascii="Noto Serif" w:hAnsi="Noto Serif" w:cs="Noto Serif" w:eastAsia="Noto Serif"/>
-          <w:sz w:val="28"/>
-          <w:szCs w:val="28"/>
-          <w:highlight w:val="none"/>
-          <w:lang w:val="ru-RU"/>
-        </w:rPr>
-      </w:r>
-      <w:r>
-        <w:rPr>
-          <w:rFonts w:ascii="Noto Serif" w:hAnsi="Noto Serif" w:cs="Noto Serif" w:eastAsia="Noto Serif"/>
-          <w:sz w:val="28"/>
-          <w:szCs w:val="28"/>
-          <w:highlight w:val="none"/>
-          <w:lang w:val="ru-RU"/>
-        </w:rPr>
-      </w:r>
-    </w:p>
-    <w:p>
-      <w:pPr>
-        <w:jc w:val="left"/>
-        <w:rPr>
-          <w:rFonts w:ascii="Noto Serif" w:hAnsi="Noto Serif" w:cs="Noto Serif" w:eastAsia="Noto Serif"/>
-          <w:sz w:val="28"/>
-          <w:szCs w:val="28"/>
-          <w:highlight w:val="none"/>
-          <w:lang w:val="ru-RU"/>
-        </w:rPr>
-      </w:pPr>
       <w:r>
         <w:rPr>
           <w:rFonts w:ascii="Noto Serif" w:hAnsi="Noto Serif" w:cs="Noto Serif" w:eastAsia="Noto Serif"/>
@@ -1363,18 +1336,8 @@
           <w:highlight w:val="none"/>
           <w:lang w:val="ru-RU"/>
         </w:rPr>
-        <w:t xml:space="preserve">Текст программы:</w:t>
       </w:r>
-      <w:r>
-        <w:rPr>
-          <w:rFonts w:ascii="Noto Serif" w:hAnsi="Noto Serif" w:cs="Noto Serif" w:eastAsia="Noto Serif"/>
-          <w:bCs w:val="false"/>
-          <w:sz w:val="28"/>
-          <w:szCs w:val="28"/>
-          <w:highlight w:val="none"/>
-          <w:lang w:val="ru-RU"/>
-        </w:rPr>
-      </w:r>
+      <w:r/>
     </w:p>
     <w:p>
       <w:pPr>
@@ -1471,10 +1434,11 @@
           <w:lang w:val="ru-RU"/>
         </w:rPr>
       </w:r>
+      <w:r/>
     </w:p>
     <w:p>
       <w:pPr>
-        <w:shd w:val="nil"/>
+        <w:shd w:val="nil" w:color="auto"/>
         <w:rPr>
           <w:rFonts w:ascii="Noto Serif" w:hAnsi="Noto Serif" w:cs="Noto Serif" w:eastAsia="Noto Serif"/>
           <w:sz w:val="28"/>
@@ -1502,6 +1466,7 @@
           <w:lang w:val="ru-RU"/>
         </w:rPr>
       </w:r>
+      <w:r/>
     </w:p>
     <w:p>
       <w:pPr>
@@ -1535,6 +1500,7 @@
           <w:lang w:val="ru-RU"/>
         </w:rPr>
       </w:r>
+      <w:r/>
     </w:p>
     <w:p>
       <w:pPr>
@@ -1631,6 +1597,7 @@
           <w:lang w:val="ru-RU"/>
         </w:rPr>
       </w:r>
+      <w:r/>
     </w:p>
     <w:sectPr>
       <w:footnotePr/>
@@ -1652,7 +1619,6 @@
       <w:pPr>
         <w:spacing w:lineRule="auto" w:line="240" w:after="0"/>
       </w:pPr>
-      <w:r/>
       <w:r>
         <w:separator/>
       </w:r>
@@ -1664,7 +1630,6 @@
       <w:pPr>
         <w:spacing w:lineRule="auto" w:line="240" w:after="0"/>
       </w:pPr>
-      <w:r/>
       <w:r>
         <w:continuationSeparator/>
       </w:r>
@@ -1681,7 +1646,6 @@
       <w:pPr>
         <w:spacing w:lineRule="auto" w:line="240" w:after="0"/>
       </w:pPr>
-      <w:r/>
       <w:r>
         <w:separator/>
       </w:r>
@@ -1693,7 +1657,6 @@
       <w:pPr>
         <w:spacing w:lineRule="auto" w:line="240" w:after="0"/>
       </w:pPr>
-      <w:r/>
       <w:r>
         <w:continuationSeparator/>
       </w:r>
@@ -1859,11 +1822,11 @@
     <w:lsdException w:name="Bibliography" w:uiPriority="37"/>
     <w:lsdException w:name="TOC Heading" w:uiPriority="39" w:qFormat="1"/>
   </w:latentStyles>
-  <w:style w:type="paragraph" w:styleId="11">
+  <w:style w:type="paragraph" w:styleId="634">
     <w:name w:val="Heading 1"/>
-    <w:basedOn w:val="598"/>
-    <w:next w:val="598"/>
-    <w:link w:val="12"/>
+    <w:basedOn w:val="810"/>
+    <w:next w:val="810"/>
+    <w:link w:val="635"/>
     <w:qFormat/>
     <w:uiPriority w:val="9"/>
     <w:rPr>
@@ -1878,10 +1841,9 @@
       <w:outlineLvl w:val="0"/>
     </w:pPr>
   </w:style>
-  <w:style w:type="character" w:styleId="12">
+  <w:style w:type="character" w:styleId="635">
     <w:name w:val="Heading 1 Char"/>
-    <w:basedOn w:val="9"/>
-    <w:link w:val="11"/>
+    <w:link w:val="634"/>
     <w:uiPriority w:val="9"/>
     <w:rPr>
       <w:rFonts w:ascii="Arial" w:hAnsi="Arial" w:cs="Arial" w:eastAsia="Arial"/>
@@ -1889,11 +1851,11 @@
       <w:szCs w:val="40"/>
     </w:rPr>
   </w:style>
-  <w:style w:type="paragraph" w:styleId="13">
+  <w:style w:type="paragraph" w:styleId="636">
     <w:name w:val="Heading 2"/>
-    <w:basedOn w:val="598"/>
-    <w:next w:val="598"/>
-    <w:link w:val="14"/>
+    <w:basedOn w:val="810"/>
+    <w:next w:val="810"/>
+    <w:link w:val="637"/>
     <w:qFormat/>
     <w:uiPriority w:val="9"/>
     <w:unhideWhenUsed/>
@@ -1908,21 +1870,20 @@
       <w:outlineLvl w:val="1"/>
     </w:pPr>
   </w:style>
-  <w:style w:type="character" w:styleId="14">
+  <w:style w:type="character" w:styleId="637">
     <w:name w:val="Heading 2 Char"/>
-    <w:basedOn w:val="9"/>
-    <w:link w:val="13"/>
+    <w:link w:val="636"/>
     <w:uiPriority w:val="9"/>
     <w:rPr>
       <w:rFonts w:ascii="Arial" w:hAnsi="Arial" w:cs="Arial" w:eastAsia="Arial"/>
       <w:sz w:val="34"/>
     </w:rPr>
   </w:style>
-  <w:style w:type="paragraph" w:styleId="15">
+  <w:style w:type="paragraph" w:styleId="638">
     <w:name w:val="Heading 3"/>
-    <w:basedOn w:val="598"/>
-    <w:next w:val="598"/>
-    <w:link w:val="16"/>
+    <w:basedOn w:val="810"/>
+    <w:next w:val="810"/>
+    <w:link w:val="639"/>
     <w:qFormat/>
     <w:uiPriority w:val="9"/>
     <w:unhideWhenUsed/>
@@ -1938,10 +1899,9 @@
       <w:outlineLvl w:val="2"/>
     </w:pPr>
   </w:style>
-  <w:style w:type="character" w:styleId="16">
+  <w:style w:type="character" w:styleId="639">
     <w:name w:val="Heading 3 Char"/>
-    <w:basedOn w:val="9"/>
-    <w:link w:val="15"/>
+    <w:link w:val="638"/>
     <w:uiPriority w:val="9"/>
     <w:rPr>
       <w:rFonts w:ascii="Arial" w:hAnsi="Arial" w:cs="Arial" w:eastAsia="Arial"/>
@@ -1949,11 +1909,11 @@
       <w:szCs w:val="30"/>
     </w:rPr>
   </w:style>
-  <w:style w:type="paragraph" w:styleId="17">
+  <w:style w:type="paragraph" w:styleId="640">
     <w:name w:val="Heading 4"/>
-    <w:basedOn w:val="598"/>
-    <w:next w:val="598"/>
-    <w:link w:val="18"/>
+    <w:basedOn w:val="810"/>
+    <w:next w:val="810"/>
+    <w:link w:val="641"/>
     <w:qFormat/>
     <w:uiPriority w:val="9"/>
     <w:unhideWhenUsed/>
@@ -1971,10 +1931,9 @@
       <w:outlineLvl w:val="3"/>
     </w:pPr>
   </w:style>
-  <w:style w:type="character" w:styleId="18">
+  <w:style w:type="character" w:styleId="641">
     <w:name w:val="Heading 4 Char"/>
-    <w:basedOn w:val="9"/>
-    <w:link w:val="17"/>
+    <w:link w:val="640"/>
     <w:uiPriority w:val="9"/>
     <w:rPr>
       <w:rFonts w:ascii="Arial" w:hAnsi="Arial" w:cs="Arial" w:eastAsia="Arial"/>
@@ -1984,11 +1943,11 @@
       <w:szCs w:val="26"/>
     </w:rPr>
   </w:style>
-  <w:style w:type="paragraph" w:styleId="19">
+  <w:style w:type="paragraph" w:styleId="642">
     <w:name w:val="Heading 5"/>
-    <w:basedOn w:val="598"/>
-    <w:next w:val="598"/>
-    <w:link w:val="20"/>
+    <w:basedOn w:val="810"/>
+    <w:next w:val="810"/>
+    <w:link w:val="643"/>
     <w:qFormat/>
     <w:uiPriority w:val="9"/>
     <w:unhideWhenUsed/>
@@ -2006,10 +1965,9 @@
       <w:outlineLvl w:val="4"/>
     </w:pPr>
   </w:style>
-  <w:style w:type="character" w:styleId="20">
+  <w:style w:type="character" w:styleId="643">
     <w:name w:val="Heading 5 Char"/>
-    <w:basedOn w:val="9"/>
-    <w:link w:val="19"/>
+    <w:link w:val="642"/>
     <w:uiPriority w:val="9"/>
     <w:rPr>
       <w:rFonts w:ascii="Arial" w:hAnsi="Arial" w:cs="Arial" w:eastAsia="Arial"/>
@@ -2019,11 +1977,11 @@
       <w:szCs w:val="24"/>
     </w:rPr>
   </w:style>
-  <w:style w:type="paragraph" w:styleId="21">
+  <w:style w:type="paragraph" w:styleId="644">
     <w:name w:val="Heading 6"/>
-    <w:basedOn w:val="598"/>
-    <w:next w:val="598"/>
-    <w:link w:val="22"/>
+    <w:basedOn w:val="810"/>
+    <w:next w:val="810"/>
+    <w:link w:val="645"/>
     <w:qFormat/>
     <w:uiPriority w:val="9"/>
     <w:unhideWhenUsed/>
@@ -2041,10 +1999,9 @@
       <w:outlineLvl w:val="5"/>
     </w:pPr>
   </w:style>
-  <w:style w:type="character" w:styleId="22">
+  <w:style w:type="character" w:styleId="645">
     <w:name w:val="Heading 6 Char"/>
-    <w:basedOn w:val="9"/>
-    <w:link w:val="21"/>
+    <w:link w:val="644"/>
     <w:uiPriority w:val="9"/>
     <w:rPr>
       <w:rFonts w:ascii="Arial" w:hAnsi="Arial" w:cs="Arial" w:eastAsia="Arial"/>
@@ -2054,11 +2011,11 @@
       <w:szCs w:val="22"/>
     </w:rPr>
   </w:style>
-  <w:style w:type="paragraph" w:styleId="23">
+  <w:style w:type="paragraph" w:styleId="646">
     <w:name w:val="Heading 7"/>
-    <w:basedOn w:val="598"/>
-    <w:next w:val="598"/>
-    <w:link w:val="24"/>
+    <w:basedOn w:val="810"/>
+    <w:next w:val="810"/>
+    <w:link w:val="647"/>
     <w:qFormat/>
     <w:uiPriority w:val="9"/>
     <w:unhideWhenUsed/>
@@ -2078,10 +2035,9 @@
       <w:outlineLvl w:val="6"/>
     </w:pPr>
   </w:style>
-  <w:style w:type="character" w:styleId="24">
+  <w:style w:type="character" w:styleId="647">
     <w:name w:val="Heading 7 Char"/>
-    <w:basedOn w:val="9"/>
-    <w:link w:val="23"/>
+    <w:link w:val="646"/>
     <w:uiPriority w:val="9"/>
     <w:rPr>
       <w:rFonts w:ascii="Arial" w:hAnsi="Arial" w:cs="Arial" w:eastAsia="Arial"/>
@@ -2093,11 +2049,11 @@
       <w:szCs w:val="22"/>
     </w:rPr>
   </w:style>
-  <w:style w:type="paragraph" w:styleId="25">
+  <w:style w:type="paragraph" w:styleId="648">
     <w:name w:val="Heading 8"/>
-    <w:basedOn w:val="598"/>
-    <w:next w:val="598"/>
-    <w:link w:val="26"/>
+    <w:basedOn w:val="810"/>
+    <w:next w:val="810"/>
+    <w:link w:val="649"/>
     <w:qFormat/>
     <w:uiPriority w:val="9"/>
     <w:unhideWhenUsed/>
@@ -2115,10 +2071,9 @@
       <w:outlineLvl w:val="7"/>
     </w:pPr>
   </w:style>
-  <w:style w:type="character" w:styleId="26">
+  <w:style w:type="character" w:styleId="649">
     <w:name w:val="Heading 8 Char"/>
-    <w:basedOn w:val="9"/>
-    <w:link w:val="25"/>
+    <w:link w:val="648"/>
     <w:uiPriority w:val="9"/>
     <w:rPr>
       <w:rFonts w:ascii="Arial" w:hAnsi="Arial" w:cs="Arial" w:eastAsia="Arial"/>
@@ -2128,11 +2083,11 @@
       <w:szCs w:val="22"/>
     </w:rPr>
   </w:style>
-  <w:style w:type="paragraph" w:styleId="27">
+  <w:style w:type="paragraph" w:styleId="650">
     <w:name w:val="Heading 9"/>
-    <w:basedOn w:val="598"/>
-    <w:next w:val="598"/>
-    <w:link w:val="28"/>
+    <w:basedOn w:val="810"/>
+    <w:next w:val="810"/>
+    <w:link w:val="651"/>
     <w:qFormat/>
     <w:uiPriority w:val="9"/>
     <w:unhideWhenUsed/>
@@ -2150,10 +2105,9 @@
       <w:outlineLvl w:val="8"/>
     </w:pPr>
   </w:style>
-  <w:style w:type="character" w:styleId="28">
+  <w:style w:type="character" w:styleId="651">
     <w:name w:val="Heading 9 Char"/>
-    <w:basedOn w:val="9"/>
-    <w:link w:val="27"/>
+    <w:link w:val="650"/>
     <w:uiPriority w:val="9"/>
     <w:rPr>
       <w:rFonts w:ascii="Arial" w:hAnsi="Arial" w:cs="Arial" w:eastAsia="Arial"/>
@@ -2163,11 +2117,11 @@
       <w:szCs w:val="21"/>
     </w:rPr>
   </w:style>
-  <w:style w:type="paragraph" w:styleId="32">
+  <w:style w:type="paragraph" w:styleId="652">
     <w:name w:val="Title"/>
-    <w:basedOn w:val="598"/>
-    <w:next w:val="598"/>
-    <w:link w:val="33"/>
+    <w:basedOn w:val="810"/>
+    <w:next w:val="810"/>
+    <w:link w:val="653"/>
     <w:qFormat/>
     <w:uiPriority w:val="10"/>
     <w:rPr>
@@ -2179,21 +2133,20 @@
       <w:spacing w:after="200" w:before="300"/>
     </w:pPr>
   </w:style>
-  <w:style w:type="character" w:styleId="33">
+  <w:style w:type="character" w:styleId="653">
     <w:name w:val="Title Char"/>
-    <w:basedOn w:val="9"/>
-    <w:link w:val="32"/>
+    <w:link w:val="652"/>
     <w:uiPriority w:val="10"/>
     <w:rPr>
       <w:sz w:val="48"/>
       <w:szCs w:val="48"/>
     </w:rPr>
   </w:style>
-  <w:style w:type="paragraph" w:styleId="34">
+  <w:style w:type="paragraph" w:styleId="654">
     <w:name w:val="Subtitle"/>
-    <w:basedOn w:val="598"/>
-    <w:next w:val="598"/>
-    <w:link w:val="35"/>
+    <w:basedOn w:val="810"/>
+    <w:next w:val="810"/>
+    <w:link w:val="655"/>
     <w:qFormat/>
     <w:uiPriority w:val="11"/>
     <w:rPr>
@@ -2204,21 +2157,20 @@
       <w:spacing w:after="200" w:before="200"/>
     </w:pPr>
   </w:style>
-  <w:style w:type="character" w:styleId="35">
+  <w:style w:type="character" w:styleId="655">
     <w:name w:val="Subtitle Char"/>
-    <w:basedOn w:val="9"/>
-    <w:link w:val="34"/>
+    <w:link w:val="654"/>
     <w:uiPriority w:val="11"/>
     <w:rPr>
       <w:sz w:val="24"/>
       <w:szCs w:val="24"/>
     </w:rPr>
   </w:style>
-  <w:style w:type="paragraph" w:styleId="36">
+  <w:style w:type="paragraph" w:styleId="656">
     <w:name w:val="Quote"/>
-    <w:basedOn w:val="598"/>
-    <w:next w:val="598"/>
-    <w:link w:val="37"/>
+    <w:basedOn w:val="810"/>
+    <w:next w:val="810"/>
+    <w:link w:val="657"/>
     <w:qFormat/>
     <w:uiPriority w:val="29"/>
     <w:rPr>
@@ -2228,19 +2180,19 @@
       <w:ind w:left="720" w:right="720"/>
     </w:pPr>
   </w:style>
-  <w:style w:type="character" w:styleId="37">
+  <w:style w:type="character" w:styleId="657">
     <w:name w:val="Quote Char"/>
-    <w:link w:val="36"/>
+    <w:link w:val="656"/>
     <w:uiPriority w:val="29"/>
     <w:rPr>
       <w:i/>
     </w:rPr>
   </w:style>
-  <w:style w:type="paragraph" w:styleId="38">
+  <w:style w:type="paragraph" w:styleId="658">
     <w:name w:val="Intense Quote"/>
-    <w:basedOn w:val="598"/>
-    <w:next w:val="598"/>
-    <w:link w:val="39"/>
+    <w:basedOn w:val="810"/>
+    <w:next w:val="810"/>
+    <w:link w:val="659"/>
     <w:qFormat/>
     <w:uiPriority w:val="30"/>
     <w:rPr>
@@ -2258,18 +2210,18 @@
       </w:pBdr>
     </w:pPr>
   </w:style>
-  <w:style w:type="character" w:styleId="39">
+  <w:style w:type="character" w:styleId="659">
     <w:name w:val="Intense Quote Char"/>
-    <w:link w:val="38"/>
+    <w:link w:val="658"/>
     <w:uiPriority w:val="30"/>
     <w:rPr>
       <w:i/>
     </w:rPr>
   </w:style>
-  <w:style w:type="paragraph" w:styleId="40">
+  <w:style w:type="paragraph" w:styleId="660">
     <w:name w:val="Header"/>
-    <w:basedOn w:val="598"/>
-    <w:link w:val="41"/>
+    <w:basedOn w:val="810"/>
+    <w:link w:val="661"/>
     <w:uiPriority w:val="99"/>
     <w:unhideWhenUsed/>
     <w:pPr>
@@ -2280,16 +2232,15 @@
       </w:tabs>
     </w:pPr>
   </w:style>
-  <w:style w:type="character" w:styleId="41">
+  <w:style w:type="character" w:styleId="661">
     <w:name w:val="Header Char"/>
-    <w:basedOn w:val="9"/>
-    <w:link w:val="40"/>
+    <w:link w:val="660"/>
     <w:uiPriority w:val="99"/>
   </w:style>
-  <w:style w:type="paragraph" w:styleId="42">
+  <w:style w:type="paragraph" w:styleId="662">
     <w:name w:val="Footer"/>
-    <w:basedOn w:val="598"/>
-    <w:link w:val="45"/>
+    <w:basedOn w:val="810"/>
+    <w:link w:val="665"/>
     <w:uiPriority w:val="99"/>
     <w:unhideWhenUsed/>
     <w:pPr>
@@ -2300,16 +2251,15 @@
       </w:tabs>
     </w:pPr>
   </w:style>
-  <w:style w:type="character" w:styleId="43">
+  <w:style w:type="character" w:styleId="663">
     <w:name w:val="Footer Char"/>
-    <w:basedOn w:val="9"/>
-    <w:link w:val="42"/>
+    <w:link w:val="662"/>
     <w:uiPriority w:val="99"/>
   </w:style>
-  <w:style w:type="paragraph" w:styleId="44">
+  <w:style w:type="paragraph" w:styleId="664">
     <w:name w:val="Caption"/>
-    <w:basedOn w:val="598"/>
-    <w:next w:val="598"/>
+    <w:basedOn w:val="810"/>
+    <w:next w:val="810"/>
     <w:qFormat/>
     <w:uiPriority w:val="35"/>
     <w:semiHidden/>
@@ -2325,15 +2275,15 @@
       <w:spacing w:lineRule="auto" w:line="276"/>
     </w:pPr>
   </w:style>
-  <w:style w:type="character" w:styleId="45">
+  <w:style w:type="character" w:styleId="665">
     <w:name w:val="Caption Char"/>
-    <w:basedOn w:val="44"/>
-    <w:link w:val="42"/>
+    <w:basedOn w:val="664"/>
+    <w:link w:val="662"/>
     <w:uiPriority w:val="99"/>
   </w:style>
-  <w:style w:type="table" w:styleId="46">
+  <w:style w:type="table" w:styleId="666">
     <w:name w:val="Table Grid"/>
-    <w:basedOn w:val="599"/>
+    <w:basedOn w:val="811"/>
     <w:uiPriority w:val="59"/>
     <w:pPr>
       <w:spacing w:lineRule="auto" w:line="240" w:after="0"/>
@@ -2356,9 +2306,9 @@
       </w:tblCellMar>
     </w:tblPr>
   </w:style>
-  <w:style w:type="table" w:styleId="47">
+  <w:style w:type="table" w:styleId="667">
     <w:name w:val="Table Grid Light"/>
-    <w:basedOn w:val="599"/>
+    <w:basedOn w:val="811"/>
     <w:uiPriority w:val="59"/>
     <w:pPr>
       <w:spacing w:lineRule="auto" w:line="240" w:after="0"/>
@@ -2381,9 +2331,9 @@
       </w:tblCellMar>
     </w:tblPr>
   </w:style>
-  <w:style w:type="table" w:styleId="48">
+  <w:style w:type="table" w:styleId="668">
     <w:name w:val="Plain Table 1"/>
-    <w:basedOn w:val="599"/>
+    <w:basedOn w:val="811"/>
     <w:uiPriority w:val="59"/>
     <w:pPr>
       <w:spacing w:lineRule="auto" w:line="240" w:after="0"/>
@@ -2448,9 +2398,9 @@
       </w:rPr>
     </w:tblStylePr>
   </w:style>
-  <w:style w:type="table" w:styleId="49">
+  <w:style w:type="table" w:styleId="669">
     <w:name w:val="Plain Table 2"/>
-    <w:basedOn w:val="599"/>
+    <w:basedOn w:val="811"/>
     <w:uiPriority w:val="59"/>
     <w:pPr>
       <w:spacing w:lineRule="auto" w:line="240" w:after="0"/>
@@ -2533,9 +2483,9 @@
       </w:rPr>
     </w:tblStylePr>
   </w:style>
-  <w:style w:type="table" w:styleId="50">
+  <w:style w:type="table" w:styleId="670">
     <w:name w:val="Plain Table 3"/>
-    <w:basedOn w:val="599"/>
+    <w:basedOn w:val="811"/>
     <w:uiPriority w:val="99"/>
     <w:pPr>
       <w:spacing w:lineRule="auto" w:line="240" w:after="0"/>
@@ -2610,9 +2560,9 @@
       </w:rPr>
     </w:tblStylePr>
   </w:style>
-  <w:style w:type="table" w:styleId="51">
+  <w:style w:type="table" w:styleId="671">
     <w:name w:val="Plain Table 4"/>
-    <w:basedOn w:val="599"/>
+    <w:basedOn w:val="811"/>
     <w:uiPriority w:val="99"/>
     <w:pPr>
       <w:spacing w:lineRule="auto" w:line="240" w:after="0"/>
@@ -2667,9 +2617,9 @@
       </w:rPr>
     </w:tblStylePr>
   </w:style>
-  <w:style w:type="table" w:styleId="52">
+  <w:style w:type="table" w:styleId="672">
     <w:name w:val="Plain Table 5"/>
-    <w:basedOn w:val="599"/>
+    <w:basedOn w:val="811"/>
     <w:uiPriority w:val="99"/>
     <w:pPr>
       <w:spacing w:lineRule="auto" w:line="240" w:after="0"/>
@@ -2755,9 +2705,9 @@
       </w:tcPr>
     </w:tblStylePr>
   </w:style>
-  <w:style w:type="table" w:styleId="53">
+  <w:style w:type="table" w:styleId="673">
     <w:name w:val="Grid Table 1 Light"/>
-    <w:basedOn w:val="599"/>
+    <w:basedOn w:val="811"/>
     <w:uiPriority w:val="99"/>
     <w:pPr>
       <w:spacing w:lineRule="auto" w:line="240" w:after="0"/>
@@ -2820,9 +2770,9 @@
       </w:rPr>
     </w:tblStylePr>
   </w:style>
-  <w:style w:type="table" w:styleId="54">
+  <w:style w:type="table" w:styleId="674">
     <w:name w:val="Grid Table 1 Light - Accent 1"/>
-    <w:basedOn w:val="599"/>
+    <w:basedOn w:val="811"/>
     <w:uiPriority w:val="99"/>
     <w:pPr>
       <w:spacing w:lineRule="auto" w:line="240" w:after="0"/>
@@ -2885,9 +2835,9 @@
       </w:rPr>
     </w:tblStylePr>
   </w:style>
-  <w:style w:type="table" w:styleId="55">
+  <w:style w:type="table" w:styleId="675">
     <w:name w:val="Grid Table 1 Light - Accent 2"/>
-    <w:basedOn w:val="599"/>
+    <w:basedOn w:val="811"/>
     <w:uiPriority w:val="99"/>
     <w:pPr>
       <w:spacing w:lineRule="auto" w:line="240" w:after="0"/>
@@ -2950,9 +2900,9 @@
       </w:rPr>
     </w:tblStylePr>
   </w:style>
-  <w:style w:type="table" w:styleId="56">
+  <w:style w:type="table" w:styleId="676">
     <w:name w:val="Grid Table 1 Light - Accent 3"/>
-    <w:basedOn w:val="599"/>
+    <w:basedOn w:val="811"/>
     <w:uiPriority w:val="99"/>
     <w:pPr>
       <w:spacing w:lineRule="auto" w:line="240" w:after="0"/>
@@ -3015,9 +2965,9 @@
       </w:rPr>
     </w:tblStylePr>
   </w:style>
-  <w:style w:type="table" w:styleId="57">
+  <w:style w:type="table" w:styleId="677">
     <w:name w:val="Grid Table 1 Light - Accent 4"/>
-    <w:basedOn w:val="599"/>
+    <w:basedOn w:val="811"/>
     <w:uiPriority w:val="99"/>
     <w:pPr>
       <w:spacing w:lineRule="auto" w:line="240" w:after="0"/>
@@ -3080,9 +3030,9 @@
       </w:rPr>
     </w:tblStylePr>
   </w:style>
-  <w:style w:type="table" w:styleId="58">
+  <w:style w:type="table" w:styleId="678">
     <w:name w:val="Grid Table 1 Light - Accent 5"/>
-    <w:basedOn w:val="599"/>
+    <w:basedOn w:val="811"/>
     <w:uiPriority w:val="99"/>
     <w:pPr>
       <w:spacing w:lineRule="auto" w:line="240" w:after="0"/>
@@ -3145,9 +3095,9 @@
       </w:rPr>
     </w:tblStylePr>
   </w:style>
-  <w:style w:type="table" w:styleId="59">
+  <w:style w:type="table" w:styleId="679">
     <w:name w:val="Grid Table 1 Light - Accent 6"/>
-    <w:basedOn w:val="599"/>
+    <w:basedOn w:val="811"/>
     <w:uiPriority w:val="99"/>
     <w:pPr>
       <w:spacing w:lineRule="auto" w:line="240" w:after="0"/>
@@ -3210,9 +3160,9 @@
       </w:rPr>
     </w:tblStylePr>
   </w:style>
-  <w:style w:type="table" w:styleId="60">
+  <w:style w:type="table" w:styleId="680">
     <w:name w:val="Grid Table 2"/>
-    <w:basedOn w:val="599"/>
+    <w:basedOn w:val="811"/>
     <w:uiPriority w:val="99"/>
     <w:pPr>
       <w:spacing w:lineRule="auto" w:line="240" w:after="0"/>
@@ -3290,9 +3240,9 @@
       </w:tcPr>
     </w:tblStylePr>
   </w:style>
-  <w:style w:type="table" w:styleId="61">
+  <w:style w:type="table" w:styleId="681">
     <w:name w:val="Grid Table 2 - Accent 1"/>
-    <w:basedOn w:val="599"/>
+    <w:basedOn w:val="811"/>
     <w:uiPriority w:val="99"/>
     <w:pPr>
       <w:spacing w:lineRule="auto" w:line="240" w:after="0"/>
@@ -3370,9 +3320,9 @@
       </w:tcPr>
     </w:tblStylePr>
   </w:style>
-  <w:style w:type="table" w:styleId="62">
+  <w:style w:type="table" w:styleId="682">
     <w:name w:val="Grid Table 2 - Accent 2"/>
-    <w:basedOn w:val="599"/>
+    <w:basedOn w:val="811"/>
     <w:uiPriority w:val="99"/>
     <w:pPr>
       <w:spacing w:lineRule="auto" w:line="240" w:after="0"/>
@@ -3450,9 +3400,9 @@
       </w:tcPr>
     </w:tblStylePr>
   </w:style>
-  <w:style w:type="table" w:styleId="63">
+  <w:style w:type="table" w:styleId="683">
     <w:name w:val="Grid Table 2 - Accent 3"/>
-    <w:basedOn w:val="599"/>
+    <w:basedOn w:val="811"/>
     <w:uiPriority w:val="99"/>
     <w:pPr>
       <w:spacing w:lineRule="auto" w:line="240" w:after="0"/>
@@ -3530,9 +3480,9 @@
       </w:tcPr>
     </w:tblStylePr>
   </w:style>
-  <w:style w:type="table" w:styleId="64">
+  <w:style w:type="table" w:styleId="684">
     <w:name w:val="Grid Table 2 - Accent 4"/>
-    <w:basedOn w:val="599"/>
+    <w:basedOn w:val="811"/>
     <w:uiPriority w:val="99"/>
     <w:pPr>
       <w:spacing w:lineRule="auto" w:line="240" w:after="0"/>
@@ -3610,9 +3560,9 @@
       </w:tcPr>
     </w:tblStylePr>
   </w:style>
-  <w:style w:type="table" w:styleId="65">
+  <w:style w:type="table" w:styleId="685">
     <w:name w:val="Grid Table 2 - Accent 5"/>
-    <w:basedOn w:val="599"/>
+    <w:basedOn w:val="811"/>
     <w:uiPriority w:val="99"/>
     <w:pPr>
       <w:spacing w:lineRule="auto" w:line="240" w:after="0"/>
@@ -3690,9 +3640,9 @@
       </w:tcPr>
     </w:tblStylePr>
   </w:style>
-  <w:style w:type="table" w:styleId="66">
+  <w:style w:type="table" w:styleId="686">
     <w:name w:val="Grid Table 2 - Accent 6"/>
-    <w:basedOn w:val="599"/>
+    <w:basedOn w:val="811"/>
     <w:uiPriority w:val="99"/>
     <w:pPr>
       <w:spacing w:lineRule="auto" w:line="240" w:after="0"/>
@@ -3770,9 +3720,9 @@
       </w:tcPr>
     </w:tblStylePr>
   </w:style>
-  <w:style w:type="table" w:styleId="67">
+  <w:style w:type="table" w:styleId="687">
     <w:name w:val="Grid Table 3"/>
-    <w:basedOn w:val="599"/>
+    <w:basedOn w:val="811"/>
     <w:uiPriority w:val="99"/>
     <w:pPr>
       <w:spacing w:lineRule="auto" w:line="240" w:after="0"/>
@@ -3871,9 +3821,9 @@
       </w:tcPr>
     </w:tblStylePr>
   </w:style>
-  <w:style w:type="table" w:styleId="68">
+  <w:style w:type="table" w:styleId="688">
     <w:name w:val="Grid Table 3 - Accent 1"/>
-    <w:basedOn w:val="599"/>
+    <w:basedOn w:val="811"/>
     <w:uiPriority w:val="99"/>
     <w:pPr>
       <w:spacing w:lineRule="auto" w:line="240" w:after="0"/>
@@ -3972,9 +3922,9 @@
       </w:tcPr>
     </w:tblStylePr>
   </w:style>
-  <w:style w:type="table" w:styleId="69">
+  <w:style w:type="table" w:styleId="689">
     <w:name w:val="Grid Table 3 - Accent 2"/>
-    <w:basedOn w:val="599"/>
+    <w:basedOn w:val="811"/>
     <w:uiPriority w:val="99"/>
     <w:pPr>
       <w:spacing w:lineRule="auto" w:line="240" w:after="0"/>
@@ -4073,9 +4023,9 @@
       </w:tcPr>
     </w:tblStylePr>
   </w:style>
-  <w:style w:type="table" w:styleId="70">
+  <w:style w:type="table" w:styleId="690">
     <w:name w:val="Grid Table 3 - Accent 3"/>
-    <w:basedOn w:val="599"/>
+    <w:basedOn w:val="811"/>
     <w:uiPriority w:val="99"/>
     <w:pPr>
       <w:spacing w:lineRule="auto" w:line="240" w:after="0"/>
@@ -4174,9 +4124,9 @@
       </w:tcPr>
     </w:tblStylePr>
   </w:style>
-  <w:style w:type="table" w:styleId="71">
+  <w:style w:type="table" w:styleId="691">
     <w:name w:val="Grid Table 3 - Accent 4"/>
-    <w:basedOn w:val="599"/>
+    <w:basedOn w:val="811"/>
     <w:uiPriority w:val="99"/>
     <w:pPr>
       <w:spacing w:lineRule="auto" w:line="240" w:after="0"/>
@@ -4275,9 +4225,9 @@
       </w:tcPr>
     </w:tblStylePr>
   </w:style>
-  <w:style w:type="table" w:styleId="72">
+  <w:style w:type="table" w:styleId="692">
     <w:name w:val="Grid Table 3 - Accent 5"/>
-    <w:basedOn w:val="599"/>
+    <w:basedOn w:val="811"/>
     <w:uiPriority w:val="99"/>
     <w:pPr>
       <w:spacing w:lineRule="auto" w:line="240" w:after="0"/>
@@ -4376,9 +4326,9 @@
       </w:tcPr>
     </w:tblStylePr>
   </w:style>
-  <w:style w:type="table" w:styleId="73">
+  <w:style w:type="table" w:styleId="693">
     <w:name w:val="Grid Table 3 - Accent 6"/>
-    <w:basedOn w:val="599"/>
+    <w:basedOn w:val="811"/>
     <w:uiPriority w:val="99"/>
     <w:pPr>
       <w:spacing w:lineRule="auto" w:line="240" w:after="0"/>
@@ -4477,9 +4427,9 @@
       </w:tcPr>
     </w:tblStylePr>
   </w:style>
-  <w:style w:type="table" w:styleId="74">
+  <w:style w:type="table" w:styleId="694">
     <w:name w:val="Grid Table 4"/>
-    <w:basedOn w:val="599"/>
+    <w:basedOn w:val="811"/>
     <w:uiPriority w:val="59"/>
     <w:pPr>
       <w:spacing w:lineRule="auto" w:line="240" w:after="0"/>
@@ -4558,9 +4508,9 @@
       </w:tcPr>
     </w:tblStylePr>
   </w:style>
-  <w:style w:type="table" w:styleId="75">
+  <w:style w:type="table" w:styleId="695">
     <w:name w:val="Grid Table 4 - Accent 1"/>
-    <w:basedOn w:val="599"/>
+    <w:basedOn w:val="811"/>
     <w:uiPriority w:val="59"/>
     <w:pPr>
       <w:spacing w:lineRule="auto" w:line="240" w:after="0"/>
@@ -4639,9 +4589,9 @@
       </w:tcPr>
     </w:tblStylePr>
   </w:style>
-  <w:style w:type="table" w:styleId="76">
+  <w:style w:type="table" w:styleId="696">
     <w:name w:val="Grid Table 4 - Accent 2"/>
-    <w:basedOn w:val="599"/>
+    <w:basedOn w:val="811"/>
     <w:uiPriority w:val="59"/>
     <w:pPr>
       <w:spacing w:lineRule="auto" w:line="240" w:after="0"/>
@@ -4720,9 +4670,9 @@
       </w:tcPr>
     </w:tblStylePr>
   </w:style>
-  <w:style w:type="table" w:styleId="77">
+  <w:style w:type="table" w:styleId="697">
     <w:name w:val="Grid Table 4 - Accent 3"/>
-    <w:basedOn w:val="599"/>
+    <w:basedOn w:val="811"/>
     <w:uiPriority w:val="59"/>
     <w:pPr>
       <w:spacing w:lineRule="auto" w:line="240" w:after="0"/>
@@ -4801,9 +4751,9 @@
       </w:tcPr>
     </w:tblStylePr>
   </w:style>
-  <w:style w:type="table" w:styleId="78">
+  <w:style w:type="table" w:styleId="698">
     <w:name w:val="Grid Table 4 - Accent 4"/>
-    <w:basedOn w:val="599"/>
+    <w:basedOn w:val="811"/>
     <w:uiPriority w:val="59"/>
     <w:pPr>
       <w:spacing w:lineRule="auto" w:line="240" w:after="0"/>
@@ -4882,9 +4832,9 @@
       </w:tcPr>
     </w:tblStylePr>
   </w:style>
-  <w:style w:type="table" w:styleId="79">
+  <w:style w:type="table" w:styleId="699">
     <w:name w:val="Grid Table 4 - Accent 5"/>
-    <w:basedOn w:val="599"/>
+    <w:basedOn w:val="811"/>
     <w:uiPriority w:val="59"/>
     <w:pPr>
       <w:spacing w:lineRule="auto" w:line="240" w:after="0"/>
@@ -4963,9 +4913,9 @@
       </w:tcPr>
     </w:tblStylePr>
   </w:style>
-  <w:style w:type="table" w:styleId="80">
+  <w:style w:type="table" w:styleId="700">
     <w:name w:val="Grid Table 4 - Accent 6"/>
-    <w:basedOn w:val="599"/>
+    <w:basedOn w:val="811"/>
     <w:uiPriority w:val="59"/>
     <w:pPr>
       <w:spacing w:lineRule="auto" w:line="240" w:after="0"/>
@@ -5044,9 +4994,9 @@
       </w:tcPr>
     </w:tblStylePr>
   </w:style>
-  <w:style w:type="table" w:styleId="81">
+  <w:style w:type="table" w:styleId="701">
     <w:name w:val="Grid Table 5 Dark"/>
-    <w:basedOn w:val="599"/>
+    <w:basedOn w:val="811"/>
     <w:uiPriority w:val="99"/>
     <w:pPr>
       <w:spacing w:lineRule="auto" w:line="240" w:after="0"/>
@@ -5123,9 +5073,9 @@
       </w:tcPr>
     </w:tblStylePr>
   </w:style>
-  <w:style w:type="table" w:styleId="82">
+  <w:style w:type="table" w:styleId="702">
     <w:name w:val="Grid Table 5 Dark- Accent 1"/>
-    <w:basedOn w:val="599"/>
+    <w:basedOn w:val="811"/>
     <w:uiPriority w:val="99"/>
     <w:pPr>
       <w:spacing w:lineRule="auto" w:line="240" w:after="0"/>
@@ -5202,9 +5152,9 @@
       </w:tcPr>
     </w:tblStylePr>
   </w:style>
-  <w:style w:type="table" w:styleId="83">
+  <w:style w:type="table" w:styleId="703">
     <w:name w:val="Grid Table 5 Dark - Accent 2"/>
-    <w:basedOn w:val="599"/>
+    <w:basedOn w:val="811"/>
     <w:uiPriority w:val="99"/>
     <w:pPr>
       <w:spacing w:lineRule="auto" w:line="240" w:after="0"/>
@@ -5281,9 +5231,9 @@
       </w:tcPr>
     </w:tblStylePr>
   </w:style>
-  <w:style w:type="table" w:styleId="84">
+  <w:style w:type="table" w:styleId="704">
     <w:name w:val="Grid Table 5 Dark - Accent 3"/>
-    <w:basedOn w:val="599"/>
+    <w:basedOn w:val="811"/>
     <w:uiPriority w:val="99"/>
     <w:pPr>
       <w:spacing w:lineRule="auto" w:line="240" w:after="0"/>
@@ -5360,9 +5310,9 @@
       </w:tcPr>
     </w:tblStylePr>
   </w:style>
-  <w:style w:type="table" w:styleId="85">
+  <w:style w:type="table" w:styleId="705">
     <w:name w:val="Grid Table 5 Dark- Accent 4"/>
-    <w:basedOn w:val="599"/>
+    <w:basedOn w:val="811"/>
     <w:uiPriority w:val="99"/>
     <w:pPr>
       <w:spacing w:lineRule="auto" w:line="240" w:after="0"/>
@@ -5439,9 +5389,9 @@
       </w:tcPr>
     </w:tblStylePr>
   </w:style>
-  <w:style w:type="table" w:styleId="86">
+  <w:style w:type="table" w:styleId="706">
     <w:name w:val="Grid Table 5 Dark - Accent 5"/>
-    <w:basedOn w:val="599"/>
+    <w:basedOn w:val="811"/>
     <w:uiPriority w:val="99"/>
     <w:pPr>
       <w:spacing w:lineRule="auto" w:line="240" w:after="0"/>
@@ -5518,9 +5468,9 @@
       </w:tcPr>
     </w:tblStylePr>
   </w:style>
-  <w:style w:type="table" w:styleId="87">
+  <w:style w:type="table" w:styleId="707">
     <w:name w:val="Grid Table 5 Dark - Accent 6"/>
-    <w:basedOn w:val="599"/>
+    <w:basedOn w:val="811"/>
     <w:uiPriority w:val="99"/>
     <w:pPr>
       <w:spacing w:lineRule="auto" w:line="240" w:after="0"/>
@@ -5597,9 +5547,9 @@
       </w:tcPr>
     </w:tblStylePr>
   </w:style>
-  <w:style w:type="table" w:styleId="88">
+  <w:style w:type="table" w:styleId="708">
     <w:name w:val="Grid Table 6 Colorful"/>
-    <w:basedOn w:val="599"/>
+    <w:basedOn w:val="811"/>
     <w:uiPriority w:val="99"/>
     <w:pPr>
       <w:spacing w:lineRule="auto" w:line="240" w:after="0"/>
@@ -5676,9 +5626,9 @@
       </w:rPr>
     </w:tblStylePr>
   </w:style>
-  <w:style w:type="table" w:styleId="89">
+  <w:style w:type="table" w:styleId="709">
     <w:name w:val="Grid Table 6 Colorful - Accent 1"/>
-    <w:basedOn w:val="599"/>
+    <w:basedOn w:val="811"/>
     <w:uiPriority w:val="99"/>
     <w:pPr>
       <w:spacing w:lineRule="auto" w:line="240" w:after="0"/>
@@ -5755,9 +5705,9 @@
       </w:rPr>
     </w:tblStylePr>
   </w:style>
-  <w:style w:type="table" w:styleId="90">
+  <w:style w:type="table" w:styleId="710">
     <w:name w:val="Grid Table 6 Colorful - Accent 2"/>
-    <w:basedOn w:val="599"/>
+    <w:basedOn w:val="811"/>
     <w:uiPriority w:val="99"/>
     <w:pPr>
       <w:spacing w:lineRule="auto" w:line="240" w:after="0"/>
@@ -5834,9 +5784,9 @@
       </w:rPr>
     </w:tblStylePr>
   </w:style>
-  <w:style w:type="table" w:styleId="91">
+  <w:style w:type="table" w:styleId="711">
     <w:name w:val="Grid Table 6 Colorful - Accent 3"/>
-    <w:basedOn w:val="599"/>
+    <w:basedOn w:val="811"/>
     <w:uiPriority w:val="99"/>
     <w:pPr>
       <w:spacing w:lineRule="auto" w:line="240" w:after="0"/>
@@ -5913,9 +5863,9 @@
       </w:rPr>
     </w:tblStylePr>
   </w:style>
-  <w:style w:type="table" w:styleId="92">
+  <w:style w:type="table" w:styleId="712">
     <w:name w:val="Grid Table 6 Colorful - Accent 4"/>
-    <w:basedOn w:val="599"/>
+    <w:basedOn w:val="811"/>
     <w:uiPriority w:val="99"/>
     <w:pPr>
       <w:spacing w:lineRule="auto" w:line="240" w:after="0"/>
@@ -5992,9 +5942,9 @@
       </w:rPr>
     </w:tblStylePr>
   </w:style>
-  <w:style w:type="table" w:styleId="93">
+  <w:style w:type="table" w:styleId="713">
     <w:name w:val="Grid Table 6 Colorful - Accent 5"/>
-    <w:basedOn w:val="599"/>
+    <w:basedOn w:val="811"/>
     <w:uiPriority w:val="99"/>
     <w:pPr>
       <w:spacing w:lineRule="auto" w:line="240" w:after="0"/>
@@ -6071,9 +6021,9 @@
       </w:rPr>
     </w:tblStylePr>
   </w:style>
-  <w:style w:type="table" w:styleId="94">
+  <w:style w:type="table" w:styleId="714">
     <w:name w:val="Grid Table 6 Colorful - Accent 6"/>
-    <w:basedOn w:val="599"/>
+    <w:basedOn w:val="811"/>
     <w:uiPriority w:val="99"/>
     <w:pPr>
       <w:spacing w:lineRule="auto" w:line="240" w:after="0"/>
@@ -6150,9 +6100,9 @@
       </w:rPr>
     </w:tblStylePr>
   </w:style>
-  <w:style w:type="table" w:styleId="95">
+  <w:style w:type="table" w:styleId="715">
     <w:name w:val="Grid Table 7 Colorful"/>
-    <w:basedOn w:val="599"/>
+    <w:basedOn w:val="811"/>
     <w:uiPriority w:val="99"/>
     <w:pPr>
       <w:spacing w:lineRule="auto" w:line="240" w:after="0"/>
@@ -6203,10 +6153,10 @@
       <w:tcPr>
         <w:shd w:color="FFFFFF"/>
         <w:tcBorders>
-          <w:left w:val="none"/>
-          <w:top w:val="none"/>
+          <w:left w:val="none" w:color="000000" w:sz="4" w:space="0"/>
+          <w:top w:val="none" w:color="000000" w:sz="4" w:space="0"/>
           <w:right w:val="single" w:color="000000" w:sz="4" w:space="0" w:themeColor="text1" w:themeTint="80"/>
-          <w:bottom w:val="none"/>
+          <w:bottom w:val="none" w:color="000000" w:sz="4" w:space="0"/>
         </w:tcBorders>
       </w:tcPr>
     </w:tblStylePr>
@@ -6220,9 +6170,9 @@
       <w:tcPr>
         <w:shd w:val="clear" w:color="FFFFFF" w:themeFill="light1" w:themeColor="light1"/>
         <w:tcBorders>
-          <w:left w:val="none"/>
-          <w:top w:val="none"/>
-          <w:right w:val="none"/>
+          <w:left w:val="none" w:color="000000" w:sz="4" w:space="0"/>
+          <w:top w:val="none" w:color="000000" w:sz="4" w:space="0"/>
+          <w:right w:val="none" w:color="000000" w:sz="4" w:space="0"/>
           <w:bottom w:val="single" w:color="000000" w:sz="4" w:space="0" w:themeColor="text1" w:themeTint="80"/>
         </w:tcBorders>
       </w:tcPr>
@@ -6238,9 +6188,9 @@
         <w:shd w:color="FFFFFF"/>
         <w:tcBorders>
           <w:left w:val="single" w:color="000000" w:sz="4" w:space="0" w:themeColor="text1" w:themeTint="80"/>
-          <w:top w:val="none"/>
-          <w:right w:val="none"/>
-          <w:bottom w:val="none"/>
+          <w:top w:val="none" w:color="000000" w:sz="4" w:space="0"/>
+          <w:right w:val="none" w:color="000000" w:sz="4" w:space="0"/>
+          <w:bottom w:val="none" w:color="000000" w:sz="4" w:space="0"/>
         </w:tcBorders>
       </w:tcPr>
     </w:tblStylePr>
@@ -6254,17 +6204,17 @@
       <w:tcPr>
         <w:shd w:val="clear" w:color="FFFFFF" w:themeFill="light1" w:themeColor="light1"/>
         <w:tcBorders>
-          <w:left w:val="none"/>
+          <w:left w:val="none" w:color="000000" w:sz="4" w:space="0"/>
           <w:top w:val="single" w:color="000000" w:sz="4" w:space="0" w:themeColor="text1" w:themeTint="80"/>
-          <w:right w:val="none"/>
-          <w:bottom w:val="none"/>
-        </w:tcBorders>
-      </w:tcPr>
-    </w:tblStylePr>
-  </w:style>
-  <w:style w:type="table" w:styleId="96">
+          <w:right w:val="none" w:color="000000" w:sz="4" w:space="0"/>
+          <w:bottom w:val="none" w:color="000000" w:sz="4" w:space="0"/>
+        </w:tcBorders>
+      </w:tcPr>
+    </w:tblStylePr>
+  </w:style>
+  <w:style w:type="table" w:styleId="716">
     <w:name w:val="Grid Table 7 Colorful - Accent 1"/>
-    <w:basedOn w:val="599"/>
+    <w:basedOn w:val="811"/>
     <w:uiPriority w:val="99"/>
     <w:pPr>
       <w:spacing w:lineRule="auto" w:line="240" w:after="0"/>
@@ -6315,10 +6265,10 @@
       <w:tcPr>
         <w:shd w:color="FFFFFF"/>
         <w:tcBorders>
-          <w:left w:val="none"/>
-          <w:top w:val="none"/>
+          <w:left w:val="none" w:color="000000" w:sz="4" w:space="0"/>
+          <w:top w:val="none" w:color="000000" w:sz="4" w:space="0"/>
           <w:right w:val="single" w:color="000000" w:sz="4" w:space="0" w:themeColor="accent1" w:themeTint="80"/>
-          <w:bottom w:val="none"/>
+          <w:bottom w:val="none" w:color="000000" w:sz="4" w:space="0"/>
         </w:tcBorders>
       </w:tcPr>
     </w:tblStylePr>
@@ -6332,9 +6282,9 @@
       <w:tcPr>
         <w:shd w:val="clear" w:color="FFFFFF" w:themeFill="light1" w:themeColor="light1"/>
         <w:tcBorders>
-          <w:left w:val="none"/>
-          <w:top w:val="none"/>
-          <w:right w:val="none"/>
+          <w:left w:val="none" w:color="000000" w:sz="4" w:space="0"/>
+          <w:top w:val="none" w:color="000000" w:sz="4" w:space="0"/>
+          <w:right w:val="none" w:color="000000" w:sz="4" w:space="0"/>
           <w:bottom w:val="single" w:color="000000" w:sz="4" w:space="0" w:themeColor="accent1" w:themeTint="80"/>
         </w:tcBorders>
       </w:tcPr>
@@ -6350,9 +6300,9 @@
         <w:shd w:color="FFFFFF"/>
         <w:tcBorders>
           <w:left w:val="single" w:color="000000" w:sz="4" w:space="0" w:themeColor="accent1" w:themeTint="80"/>
-          <w:top w:val="none"/>
-          <w:right w:val="none"/>
-          <w:bottom w:val="none"/>
+          <w:top w:val="none" w:color="000000" w:sz="4" w:space="0"/>
+          <w:right w:val="none" w:color="000000" w:sz="4" w:space="0"/>
+          <w:bottom w:val="none" w:color="000000" w:sz="4" w:space="0"/>
         </w:tcBorders>
       </w:tcPr>
     </w:tblStylePr>
@@ -6366,17 +6316,17 @@
       <w:tcPr>
         <w:shd w:val="clear" w:color="FFFFFF" w:themeFill="light1" w:themeColor="light1"/>
         <w:tcBorders>
-          <w:left w:val="none"/>
+          <w:left w:val="none" w:color="000000" w:sz="4" w:space="0"/>
           <w:top w:val="single" w:color="000000" w:sz="4" w:space="0" w:themeColor="accent1" w:themeTint="80"/>
-          <w:right w:val="none"/>
-          <w:bottom w:val="none"/>
-        </w:tcBorders>
-      </w:tcPr>
-    </w:tblStylePr>
-  </w:style>
-  <w:style w:type="table" w:styleId="97">
+          <w:right w:val="none" w:color="000000" w:sz="4" w:space="0"/>
+          <w:bottom w:val="none" w:color="000000" w:sz="4" w:space="0"/>
+        </w:tcBorders>
+      </w:tcPr>
+    </w:tblStylePr>
+  </w:style>
+  <w:style w:type="table" w:styleId="717">
     <w:name w:val="Grid Table 7 Colorful - Accent 2"/>
-    <w:basedOn w:val="599"/>
+    <w:basedOn w:val="811"/>
     <w:uiPriority w:val="99"/>
     <w:pPr>
       <w:spacing w:lineRule="auto" w:line="240" w:after="0"/>
@@ -6427,10 +6377,10 @@
       <w:tcPr>
         <w:shd w:color="FFFFFF"/>
         <w:tcBorders>
-          <w:left w:val="none"/>
-          <w:top w:val="none"/>
+          <w:left w:val="none" w:color="000000" w:sz="4" w:space="0"/>
+          <w:top w:val="none" w:color="000000" w:sz="4" w:space="0"/>
           <w:right w:val="single" w:color="000000" w:sz="4" w:space="0" w:themeColor="accent2" w:themeTint="97"/>
-          <w:bottom w:val="none"/>
+          <w:bottom w:val="none" w:color="000000" w:sz="4" w:space="0"/>
         </w:tcBorders>
       </w:tcPr>
     </w:tblStylePr>
@@ -6444,9 +6394,9 @@
       <w:tcPr>
         <w:shd w:val="clear" w:color="FFFFFF" w:themeFill="light1" w:themeColor="light1"/>
         <w:tcBorders>
-          <w:left w:val="none"/>
-          <w:top w:val="none"/>
-          <w:right w:val="none"/>
+          <w:left w:val="none" w:color="000000" w:sz="4" w:space="0"/>
+          <w:top w:val="none" w:color="000000" w:sz="4" w:space="0"/>
+          <w:right w:val="none" w:color="000000" w:sz="4" w:space="0"/>
           <w:bottom w:val="single" w:color="000000" w:sz="4" w:space="0" w:themeColor="accent2" w:themeTint="97"/>
         </w:tcBorders>
       </w:tcPr>
@@ -6462,9 +6412,9 @@
         <w:shd w:color="FFFFFF"/>
         <w:tcBorders>
           <w:left w:val="single" w:color="000000" w:sz="4" w:space="0" w:themeColor="accent2" w:themeTint="97"/>
-          <w:top w:val="none"/>
-          <w:right w:val="none"/>
-          <w:bottom w:val="none"/>
+          <w:top w:val="none" w:color="000000" w:sz="4" w:space="0"/>
+          <w:right w:val="none" w:color="000000" w:sz="4" w:space="0"/>
+          <w:bottom w:val="none" w:color="000000" w:sz="4" w:space="0"/>
         </w:tcBorders>
       </w:tcPr>
     </w:tblStylePr>
@@ -6478,17 +6428,17 @@
       <w:tcPr>
         <w:shd w:val="clear" w:color="FFFFFF" w:themeFill="light1" w:themeColor="light1"/>
         <w:tcBorders>
-          <w:left w:val="none"/>
+          <w:left w:val="none" w:color="000000" w:sz="4" w:space="0"/>
           <w:top w:val="single" w:color="000000" w:sz="4" w:space="0" w:themeColor="accent2" w:themeTint="97"/>
-          <w:right w:val="none"/>
-          <w:bottom w:val="none"/>
-        </w:tcBorders>
-      </w:tcPr>
-    </w:tblStylePr>
-  </w:style>
-  <w:style w:type="table" w:styleId="98">
+          <w:right w:val="none" w:color="000000" w:sz="4" w:space="0"/>
+          <w:bottom w:val="none" w:color="000000" w:sz="4" w:space="0"/>
+        </w:tcBorders>
+      </w:tcPr>
+    </w:tblStylePr>
+  </w:style>
+  <w:style w:type="table" w:styleId="718">
     <w:name w:val="Grid Table 7 Colorful - Accent 3"/>
-    <w:basedOn w:val="599"/>
+    <w:basedOn w:val="811"/>
     <w:uiPriority w:val="99"/>
     <w:pPr>
       <w:spacing w:lineRule="auto" w:line="240" w:after="0"/>
@@ -6539,10 +6489,10 @@
       <w:tcPr>
         <w:shd w:color="FFFFFF"/>
         <w:tcBorders>
-          <w:left w:val="none"/>
-          <w:top w:val="none"/>
+          <w:left w:val="none" w:color="000000" w:sz="4" w:space="0"/>
+          <w:top w:val="none" w:color="000000" w:sz="4" w:space="0"/>
           <w:right w:val="single" w:color="000000" w:sz="4" w:space="0" w:themeColor="accent3" w:themeTint="FE"/>
-          <w:bottom w:val="none"/>
+          <w:bottom w:val="none" w:color="000000" w:sz="4" w:space="0"/>
         </w:tcBorders>
       </w:tcPr>
     </w:tblStylePr>
@@ -6556,9 +6506,9 @@
       <w:tcPr>
         <w:shd w:val="clear" w:color="FFFFFF" w:themeFill="light1" w:themeColor="light1"/>
         <w:tcBorders>
-          <w:left w:val="none"/>
-          <w:top w:val="none"/>
-          <w:right w:val="none"/>
+          <w:left w:val="none" w:color="000000" w:sz="4" w:space="0"/>
+          <w:top w:val="none" w:color="000000" w:sz="4" w:space="0"/>
+          <w:right w:val="none" w:color="000000" w:sz="4" w:space="0"/>
           <w:bottom w:val="single" w:color="000000" w:sz="4" w:space="0" w:themeColor="accent3" w:themeTint="FE"/>
         </w:tcBorders>
       </w:tcPr>
@@ -6574,9 +6524,9 @@
         <w:shd w:color="FFFFFF"/>
         <w:tcBorders>
           <w:left w:val="single" w:color="000000" w:sz="4" w:space="0" w:themeColor="accent3" w:themeTint="FE"/>
-          <w:top w:val="none"/>
-          <w:right w:val="none"/>
-          <w:bottom w:val="none"/>
+          <w:top w:val="none" w:color="000000" w:sz="4" w:space="0"/>
+          <w:right w:val="none" w:color="000000" w:sz="4" w:space="0"/>
+          <w:bottom w:val="none" w:color="000000" w:sz="4" w:space="0"/>
         </w:tcBorders>
       </w:tcPr>
     </w:tblStylePr>
@@ -6590,17 +6540,17 @@
       <w:tcPr>
         <w:shd w:val="clear" w:color="FFFFFF" w:themeFill="light1" w:themeColor="light1"/>
         <w:tcBorders>
-          <w:left w:val="none"/>
+          <w:left w:val="none" w:color="000000" w:sz="4" w:space="0"/>
           <w:top w:val="single" w:color="000000" w:sz="4" w:space="0" w:themeColor="accent3" w:themeTint="FE"/>
-          <w:right w:val="none"/>
-          <w:bottom w:val="none"/>
-        </w:tcBorders>
-      </w:tcPr>
-    </w:tblStylePr>
-  </w:style>
-  <w:style w:type="table" w:styleId="99">
+          <w:right w:val="none" w:color="000000" w:sz="4" w:space="0"/>
+          <w:bottom w:val="none" w:color="000000" w:sz="4" w:space="0"/>
+        </w:tcBorders>
+      </w:tcPr>
+    </w:tblStylePr>
+  </w:style>
+  <w:style w:type="table" w:styleId="719">
     <w:name w:val="Grid Table 7 Colorful - Accent 4"/>
-    <w:basedOn w:val="599"/>
+    <w:basedOn w:val="811"/>
     <w:uiPriority w:val="99"/>
     <w:pPr>
       <w:spacing w:lineRule="auto" w:line="240" w:after="0"/>
@@ -6651,10 +6601,10 @@
       <w:tcPr>
         <w:shd w:color="FFFFFF"/>
         <w:tcBorders>
-          <w:left w:val="none"/>
-          <w:top w:val="none"/>
+          <w:left w:val="none" w:color="000000" w:sz="4" w:space="0"/>
+          <w:top w:val="none" w:color="000000" w:sz="4" w:space="0"/>
           <w:right w:val="single" w:color="000000" w:sz="4" w:space="0" w:themeColor="accent4" w:themeTint="9A"/>
-          <w:bottom w:val="none"/>
+          <w:bottom w:val="none" w:color="000000" w:sz="4" w:space="0"/>
         </w:tcBorders>
       </w:tcPr>
     </w:tblStylePr>
@@ -6668,9 +6618,9 @@
       <w:tcPr>
         <w:shd w:val="clear" w:color="FFFFFF" w:themeFill="light1" w:themeColor="light1"/>
         <w:tcBorders>
-          <w:left w:val="none"/>
-          <w:top w:val="none"/>
-          <w:right w:val="none"/>
+          <w:left w:val="none" w:color="000000" w:sz="4" w:space="0"/>
+          <w:top w:val="none" w:color="000000" w:sz="4" w:space="0"/>
+          <w:right w:val="none" w:color="000000" w:sz="4" w:space="0"/>
           <w:bottom w:val="single" w:color="000000" w:sz="4" w:space="0" w:themeColor="accent4" w:themeTint="9A"/>
         </w:tcBorders>
       </w:tcPr>
@@ -6686,9 +6636,9 @@
         <w:shd w:color="FFFFFF"/>
         <w:tcBorders>
           <w:left w:val="single" w:color="000000" w:sz="4" w:space="0" w:themeColor="accent4" w:themeTint="9A"/>
-          <w:top w:val="none"/>
-          <w:right w:val="none"/>
-          <w:bottom w:val="none"/>
+          <w:top w:val="none" w:color="000000" w:sz="4" w:space="0"/>
+          <w:right w:val="none" w:color="000000" w:sz="4" w:space="0"/>
+          <w:bottom w:val="none" w:color="000000" w:sz="4" w:space="0"/>
         </w:tcBorders>
       </w:tcPr>
     </w:tblStylePr>
@@ -6702,17 +6652,17 @@
       <w:tcPr>
         <w:shd w:val="clear" w:color="FFFFFF" w:themeFill="light1" w:themeColor="light1"/>
         <w:tcBorders>
-          <w:left w:val="none"/>
+          <w:left w:val="none" w:color="000000" w:sz="4" w:space="0"/>
           <w:top w:val="single" w:color="000000" w:sz="4" w:space="0" w:themeColor="accent4" w:themeTint="9A"/>
-          <w:right w:val="none"/>
-          <w:bottom w:val="none"/>
-        </w:tcBorders>
-      </w:tcPr>
-    </w:tblStylePr>
-  </w:style>
-  <w:style w:type="table" w:styleId="100">
+          <w:right w:val="none" w:color="000000" w:sz="4" w:space="0"/>
+          <w:bottom w:val="none" w:color="000000" w:sz="4" w:space="0"/>
+        </w:tcBorders>
+      </w:tcPr>
+    </w:tblStylePr>
+  </w:style>
+  <w:style w:type="table" w:styleId="720">
     <w:name w:val="Grid Table 7 Colorful - Accent 5"/>
-    <w:basedOn w:val="599"/>
+    <w:basedOn w:val="811"/>
     <w:uiPriority w:val="99"/>
     <w:pPr>
       <w:spacing w:lineRule="auto" w:line="240" w:after="0"/>
@@ -6763,10 +6713,10 @@
       <w:tcPr>
         <w:shd w:color="FFFFFF"/>
         <w:tcBorders>
-          <w:left w:val="none"/>
-          <w:top w:val="none"/>
+          <w:left w:val="none" w:color="000000" w:sz="4" w:space="0"/>
+          <w:top w:val="none" w:color="000000" w:sz="4" w:space="0"/>
           <w:right w:val="single" w:color="000000" w:sz="4" w:space="0" w:themeColor="accent5" w:themeTint="90"/>
-          <w:bottom w:val="none"/>
+          <w:bottom w:val="none" w:color="000000" w:sz="4" w:space="0"/>
         </w:tcBorders>
       </w:tcPr>
     </w:tblStylePr>
@@ -6780,9 +6730,9 @@
       <w:tcPr>
         <w:shd w:val="clear" w:color="FFFFFF" w:themeFill="light1" w:themeColor="light1"/>
         <w:tcBorders>
-          <w:left w:val="none"/>
-          <w:top w:val="none"/>
-          <w:right w:val="none"/>
+          <w:left w:val="none" w:color="000000" w:sz="4" w:space="0"/>
+          <w:top w:val="none" w:color="000000" w:sz="4" w:space="0"/>
+          <w:right w:val="none" w:color="000000" w:sz="4" w:space="0"/>
           <w:bottom w:val="single" w:color="000000" w:sz="4" w:space="0" w:themeColor="accent5" w:themeTint="90"/>
         </w:tcBorders>
       </w:tcPr>
@@ -6798,9 +6748,9 @@
         <w:shd w:color="FFFFFF"/>
         <w:tcBorders>
           <w:left w:val="single" w:color="000000" w:sz="4" w:space="0" w:themeColor="accent5" w:themeTint="90"/>
-          <w:top w:val="none"/>
-          <w:right w:val="none"/>
-          <w:bottom w:val="none"/>
+          <w:top w:val="none" w:color="000000" w:sz="4" w:space="0"/>
+          <w:right w:val="none" w:color="000000" w:sz="4" w:space="0"/>
+          <w:bottom w:val="none" w:color="000000" w:sz="4" w:space="0"/>
         </w:tcBorders>
       </w:tcPr>
     </w:tblStylePr>
@@ -6814,17 +6764,17 @@
       <w:tcPr>
         <w:shd w:val="clear" w:color="FFFFFF" w:themeFill="light1" w:themeColor="light1"/>
         <w:tcBorders>
-          <w:left w:val="none"/>
+          <w:left w:val="none" w:color="000000" w:sz="4" w:space="0"/>
           <w:top w:val="single" w:color="000000" w:sz="4" w:space="0" w:themeColor="accent5" w:themeTint="90"/>
-          <w:right w:val="none"/>
-          <w:bottom w:val="none"/>
-        </w:tcBorders>
-      </w:tcPr>
-    </w:tblStylePr>
-  </w:style>
-  <w:style w:type="table" w:styleId="101">
+          <w:right w:val="none" w:color="000000" w:sz="4" w:space="0"/>
+          <w:bottom w:val="none" w:color="000000" w:sz="4" w:space="0"/>
+        </w:tcBorders>
+      </w:tcPr>
+    </w:tblStylePr>
+  </w:style>
+  <w:style w:type="table" w:styleId="721">
     <w:name w:val="Grid Table 7 Colorful - Accent 6"/>
-    <w:basedOn w:val="599"/>
+    <w:basedOn w:val="811"/>
     <w:uiPriority w:val="99"/>
     <w:pPr>
       <w:spacing w:lineRule="auto" w:line="240" w:after="0"/>
@@ -6875,10 +6825,10 @@
       <w:tcPr>
         <w:shd w:color="FFFFFF"/>
         <w:tcBorders>
-          <w:left w:val="none"/>
-          <w:top w:val="none"/>
+          <w:left w:val="none" w:color="000000" w:sz="4" w:space="0"/>
+          <w:top w:val="none" w:color="000000" w:sz="4" w:space="0"/>
           <w:right w:val="single" w:color="000000" w:sz="4" w:space="0" w:themeColor="accent6" w:themeTint="90"/>
-          <w:bottom w:val="none"/>
+          <w:bottom w:val="none" w:color="000000" w:sz="4" w:space="0"/>
         </w:tcBorders>
       </w:tcPr>
     </w:tblStylePr>
@@ -6892,9 +6842,9 @@
       <w:tcPr>
         <w:shd w:val="clear" w:color="FFFFFF" w:themeFill="light1" w:themeColor="light1"/>
         <w:tcBorders>
-          <w:left w:val="none"/>
-          <w:top w:val="none"/>
-          <w:right w:val="none"/>
+          <w:left w:val="none" w:color="000000" w:sz="4" w:space="0"/>
+          <w:top w:val="none" w:color="000000" w:sz="4" w:space="0"/>
+          <w:right w:val="none" w:color="000000" w:sz="4" w:space="0"/>
           <w:bottom w:val="single" w:color="000000" w:sz="4" w:space="0" w:themeColor="accent6" w:themeTint="90"/>
         </w:tcBorders>
       </w:tcPr>
@@ -6910,9 +6860,9 @@
         <w:shd w:color="FFFFFF"/>
         <w:tcBorders>
           <w:left w:val="single" w:color="000000" w:sz="4" w:space="0" w:themeColor="accent6" w:themeTint="90"/>
-          <w:top w:val="none"/>
-          <w:right w:val="none"/>
-          <w:bottom w:val="none"/>
+          <w:top w:val="none" w:color="000000" w:sz="4" w:space="0"/>
+          <w:right w:val="none" w:color="000000" w:sz="4" w:space="0"/>
+          <w:bottom w:val="none" w:color="000000" w:sz="4" w:space="0"/>
         </w:tcBorders>
       </w:tcPr>
     </w:tblStylePr>
@@ -6926,17 +6876,17 @@
       <w:tcPr>
         <w:shd w:val="clear" w:color="FFFFFF" w:themeFill="light1" w:themeColor="light1"/>
         <w:tcBorders>
-          <w:left w:val="none"/>
+          <w:left w:val="none" w:color="000000" w:sz="4" w:space="0"/>
           <w:top w:val="single" w:color="000000" w:sz="4" w:space="0" w:themeColor="accent6" w:themeTint="90"/>
-          <w:right w:val="none"/>
-          <w:bottom w:val="none"/>
-        </w:tcBorders>
-      </w:tcPr>
-    </w:tblStylePr>
-  </w:style>
-  <w:style w:type="table" w:styleId="102">
+          <w:right w:val="none" w:color="000000" w:sz="4" w:space="0"/>
+          <w:bottom w:val="none" w:color="000000" w:sz="4" w:space="0"/>
+        </w:tcBorders>
+      </w:tcPr>
+    </w:tblStylePr>
+  </w:style>
+  <w:style w:type="table" w:styleId="722">
     <w:name w:val="List Table 1 Light"/>
-    <w:basedOn w:val="599"/>
+    <w:basedOn w:val="811"/>
     <w:uiPriority w:val="99"/>
     <w:pPr>
       <w:spacing w:lineRule="auto" w:line="240" w:after="0"/>
@@ -6997,9 +6947,9 @@
       </w:tcPr>
     </w:tblStylePr>
   </w:style>
-  <w:style w:type="table" w:styleId="103">
+  <w:style w:type="table" w:styleId="723">
     <w:name w:val="List Table 1 Light - Accent 1"/>
-    <w:basedOn w:val="599"/>
+    <w:basedOn w:val="811"/>
     <w:uiPriority w:val="99"/>
     <w:pPr>
       <w:spacing w:lineRule="auto" w:line="240" w:after="0"/>
@@ -7060,9 +7010,9 @@
       </w:tcPr>
     </w:tblStylePr>
   </w:style>
-  <w:style w:type="table" w:styleId="104">
+  <w:style w:type="table" w:styleId="724">
     <w:name w:val="List Table 1 Light - Accent 2"/>
-    <w:basedOn w:val="599"/>
+    <w:basedOn w:val="811"/>
     <w:uiPriority w:val="99"/>
     <w:pPr>
       <w:spacing w:lineRule="auto" w:line="240" w:after="0"/>
@@ -7123,9 +7073,9 @@
       </w:tcPr>
     </w:tblStylePr>
   </w:style>
-  <w:style w:type="table" w:styleId="105">
+  <w:style w:type="table" w:styleId="725">
     <w:name w:val="List Table 1 Light - Accent 3"/>
-    <w:basedOn w:val="599"/>
+    <w:basedOn w:val="811"/>
     <w:uiPriority w:val="99"/>
     <w:pPr>
       <w:spacing w:lineRule="auto" w:line="240" w:after="0"/>
@@ -7186,9 +7136,9 @@
       </w:tcPr>
     </w:tblStylePr>
   </w:style>
-  <w:style w:type="table" w:styleId="106">
+  <w:style w:type="table" w:styleId="726">
     <w:name w:val="List Table 1 Light - Accent 4"/>
-    <w:basedOn w:val="599"/>
+    <w:basedOn w:val="811"/>
     <w:uiPriority w:val="99"/>
     <w:pPr>
       <w:spacing w:lineRule="auto" w:line="240" w:after="0"/>
@@ -7249,9 +7199,9 @@
       </w:tcPr>
     </w:tblStylePr>
   </w:style>
-  <w:style w:type="table" w:styleId="107">
+  <w:style w:type="table" w:styleId="727">
     <w:name w:val="List Table 1 Light - Accent 5"/>
-    <w:basedOn w:val="599"/>
+    <w:basedOn w:val="811"/>
     <w:uiPriority w:val="99"/>
     <w:pPr>
       <w:spacing w:lineRule="auto" w:line="240" w:after="0"/>
@@ -7312,9 +7262,9 @@
       </w:tcPr>
     </w:tblStylePr>
   </w:style>
-  <w:style w:type="table" w:styleId="108">
+  <w:style w:type="table" w:styleId="728">
     <w:name w:val="List Table 1 Light - Accent 6"/>
-    <w:basedOn w:val="599"/>
+    <w:basedOn w:val="811"/>
     <w:uiPriority w:val="99"/>
     <w:pPr>
       <w:spacing w:lineRule="auto" w:line="240" w:after="0"/>
@@ -7375,9 +7325,9 @@
       </w:tcPr>
     </w:tblStylePr>
   </w:style>
-  <w:style w:type="table" w:styleId="109">
+  <w:style w:type="table" w:styleId="729">
     <w:name w:val="List Table 2"/>
-    <w:basedOn w:val="599"/>
+    <w:basedOn w:val="811"/>
     <w:uiPriority w:val="99"/>
     <w:pPr>
       <w:spacing w:lineRule="auto" w:line="240" w:after="0"/>
@@ -7461,9 +7411,9 @@
       </w:tcPr>
     </w:tblStylePr>
   </w:style>
-  <w:style w:type="table" w:styleId="110">
+  <w:style w:type="table" w:styleId="730">
     <w:name w:val="List Table 2 - Accent 1"/>
-    <w:basedOn w:val="599"/>
+    <w:basedOn w:val="811"/>
     <w:uiPriority w:val="99"/>
     <w:pPr>
       <w:spacing w:lineRule="auto" w:line="240" w:after="0"/>
@@ -7547,9 +7497,9 @@
       </w:tcPr>
     </w:tblStylePr>
   </w:style>
-  <w:style w:type="table" w:styleId="111">
+  <w:style w:type="table" w:styleId="731">
     <w:name w:val="List Table 2 - Accent 2"/>
-    <w:basedOn w:val="599"/>
+    <w:basedOn w:val="811"/>
     <w:uiPriority w:val="99"/>
     <w:pPr>
       <w:spacing w:lineRule="auto" w:line="240" w:after="0"/>
@@ -7633,9 +7583,9 @@
       </w:tcPr>
     </w:tblStylePr>
   </w:style>
-  <w:style w:type="table" w:styleId="112">
+  <w:style w:type="table" w:styleId="732">
     <w:name w:val="List Table 2 - Accent 3"/>
-    <w:basedOn w:val="599"/>
+    <w:basedOn w:val="811"/>
     <w:uiPriority w:val="99"/>
     <w:pPr>
       <w:spacing w:lineRule="auto" w:line="240" w:after="0"/>
@@ -7719,9 +7669,9 @@
       </w:tcPr>
     </w:tblStylePr>
   </w:style>
-  <w:style w:type="table" w:styleId="113">
+  <w:style w:type="table" w:styleId="733">
     <w:name w:val="List Table 2 - Accent 4"/>
-    <w:basedOn w:val="599"/>
+    <w:basedOn w:val="811"/>
     <w:uiPriority w:val="99"/>
     <w:pPr>
       <w:spacing w:lineRule="auto" w:line="240" w:after="0"/>
@@ -7805,9 +7755,9 @@
       </w:tcPr>
     </w:tblStylePr>
   </w:style>
-  <w:style w:type="table" w:styleId="114">
+  <w:style w:type="table" w:styleId="734">
     <w:name w:val="List Table 2 - Accent 5"/>
-    <w:basedOn w:val="599"/>
+    <w:basedOn w:val="811"/>
     <w:uiPriority w:val="99"/>
     <w:pPr>
       <w:spacing w:lineRule="auto" w:line="240" w:after="0"/>
@@ -7891,9 +7841,9 @@
       </w:tcPr>
     </w:tblStylePr>
   </w:style>
-  <w:style w:type="table" w:styleId="115">
+  <w:style w:type="table" w:styleId="735">
     <w:name w:val="List Table 2 - Accent 6"/>
-    <w:basedOn w:val="599"/>
+    <w:basedOn w:val="811"/>
     <w:uiPriority w:val="99"/>
     <w:pPr>
       <w:spacing w:lineRule="auto" w:line="240" w:after="0"/>
@@ -7977,9 +7927,9 @@
       </w:tcPr>
     </w:tblStylePr>
   </w:style>
-  <w:style w:type="table" w:styleId="116">
+  <w:style w:type="table" w:styleId="736">
     <w:name w:val="List Table 3"/>
-    <w:basedOn w:val="599"/>
+    <w:basedOn w:val="811"/>
     <w:uiPriority w:val="99"/>
     <w:pPr>
       <w:spacing w:lineRule="auto" w:line="240" w:after="0"/>
@@ -8051,9 +8001,9 @@
       </w:rPr>
     </w:tblStylePr>
   </w:style>
-  <w:style w:type="table" w:styleId="117">
+  <w:style w:type="table" w:styleId="737">
     <w:name w:val="List Table 3 - Accent 1"/>
-    <w:basedOn w:val="599"/>
+    <w:basedOn w:val="811"/>
     <w:uiPriority w:val="99"/>
     <w:pPr>
       <w:spacing w:lineRule="auto" w:line="240" w:after="0"/>
@@ -8125,9 +8075,9 @@
       </w:rPr>
     </w:tblStylePr>
   </w:style>
-  <w:style w:type="table" w:styleId="118">
+  <w:style w:type="table" w:styleId="738">
     <w:name w:val="List Table 3 - Accent 2"/>
-    <w:basedOn w:val="599"/>
+    <w:basedOn w:val="811"/>
     <w:uiPriority w:val="99"/>
     <w:pPr>
       <w:spacing w:lineRule="auto" w:line="240" w:after="0"/>
@@ -8199,9 +8149,9 @@
       </w:rPr>
     </w:tblStylePr>
   </w:style>
-  <w:style w:type="table" w:styleId="119">
+  <w:style w:type="table" w:styleId="739">
     <w:name w:val="List Table 3 - Accent 3"/>
-    <w:basedOn w:val="599"/>
+    <w:basedOn w:val="811"/>
     <w:uiPriority w:val="99"/>
     <w:pPr>
       <w:spacing w:lineRule="auto" w:line="240" w:after="0"/>
@@ -8273,9 +8223,9 @@
       </w:rPr>
     </w:tblStylePr>
   </w:style>
-  <w:style w:type="table" w:styleId="120">
+  <w:style w:type="table" w:styleId="740">
     <w:name w:val="List Table 3 - Accent 4"/>
-    <w:basedOn w:val="599"/>
+    <w:basedOn w:val="811"/>
     <w:uiPriority w:val="99"/>
     <w:pPr>
       <w:spacing w:lineRule="auto" w:line="240" w:after="0"/>
@@ -8347,9 +8297,9 @@
       </w:rPr>
     </w:tblStylePr>
   </w:style>
-  <w:style w:type="table" w:styleId="121">
+  <w:style w:type="table" w:styleId="741">
     <w:name w:val="List Table 3 - Accent 5"/>
-    <w:basedOn w:val="599"/>
+    <w:basedOn w:val="811"/>
     <w:uiPriority w:val="99"/>
     <w:pPr>
       <w:spacing w:lineRule="auto" w:line="240" w:after="0"/>
@@ -8421,9 +8371,9 @@
       </w:rPr>
     </w:tblStylePr>
   </w:style>
-  <w:style w:type="table" w:styleId="122">
+  <w:style w:type="table" w:styleId="742">
     <w:name w:val="List Table 3 - Accent 6"/>
-    <w:basedOn w:val="599"/>
+    <w:basedOn w:val="811"/>
     <w:uiPriority w:val="99"/>
     <w:pPr>
       <w:spacing w:lineRule="auto" w:line="240" w:after="0"/>
@@ -8495,9 +8445,9 @@
       </w:rPr>
     </w:tblStylePr>
   </w:style>
-  <w:style w:type="table" w:styleId="123">
+  <w:style w:type="table" w:styleId="743">
     <w:name w:val="List Table 4"/>
-    <w:basedOn w:val="599"/>
+    <w:basedOn w:val="811"/>
     <w:uiPriority w:val="99"/>
     <w:pPr>
       <w:spacing w:lineRule="auto" w:line="240" w:after="0"/>
@@ -8564,9 +8514,9 @@
       </w:rPr>
     </w:tblStylePr>
   </w:style>
-  <w:style w:type="table" w:styleId="124">
+  <w:style w:type="table" w:styleId="744">
     <w:name w:val="List Table 4 - Accent 1"/>
-    <w:basedOn w:val="599"/>
+    <w:basedOn w:val="811"/>
     <w:uiPriority w:val="99"/>
     <w:pPr>
       <w:spacing w:lineRule="auto" w:line="240" w:after="0"/>
@@ -8633,9 +8583,9 @@
       </w:rPr>
     </w:tblStylePr>
   </w:style>
-  <w:style w:type="table" w:styleId="125">
+  <w:style w:type="table" w:styleId="745">
     <w:name w:val="List Table 4 - Accent 2"/>
-    <w:basedOn w:val="599"/>
+    <w:basedOn w:val="811"/>
     <w:uiPriority w:val="99"/>
     <w:pPr>
       <w:spacing w:lineRule="auto" w:line="240" w:after="0"/>
@@ -8702,9 +8652,9 @@
       </w:rPr>
     </w:tblStylePr>
   </w:style>
-  <w:style w:type="table" w:styleId="126">
+  <w:style w:type="table" w:styleId="746">
     <w:name w:val="List Table 4 - Accent 3"/>
-    <w:basedOn w:val="599"/>
+    <w:basedOn w:val="811"/>
     <w:uiPriority w:val="99"/>
     <w:pPr>
       <w:spacing w:lineRule="auto" w:line="240" w:after="0"/>
@@ -8771,9 +8721,9 @@
       </w:rPr>
     </w:tblStylePr>
   </w:style>
-  <w:style w:type="table" w:styleId="127">
+  <w:style w:type="table" w:styleId="747">
     <w:name w:val="List Table 4 - Accent 4"/>
-    <w:basedOn w:val="599"/>
+    <w:basedOn w:val="811"/>
     <w:uiPriority w:val="99"/>
     <w:pPr>
       <w:spacing w:lineRule="auto" w:line="240" w:after="0"/>
@@ -8840,9 +8790,9 @@
       </w:rPr>
     </w:tblStylePr>
   </w:style>
-  <w:style w:type="table" w:styleId="128">
+  <w:style w:type="table" w:styleId="748">
     <w:name w:val="List Table 4 - Accent 5"/>
-    <w:basedOn w:val="599"/>
+    <w:basedOn w:val="811"/>
     <w:uiPriority w:val="99"/>
     <w:pPr>
       <w:spacing w:lineRule="auto" w:line="240" w:after="0"/>
@@ -8909,9 +8859,9 @@
       </w:rPr>
     </w:tblStylePr>
   </w:style>
-  <w:style w:type="table" w:styleId="129">
+  <w:style w:type="table" w:styleId="749">
     <w:name w:val="List Table 4 - Accent 6"/>
-    <w:basedOn w:val="599"/>
+    <w:basedOn w:val="811"/>
     <w:uiPriority w:val="99"/>
     <w:pPr>
       <w:spacing w:lineRule="auto" w:line="240" w:after="0"/>
@@ -8978,9 +8928,9 @@
       </w:rPr>
     </w:tblStylePr>
   </w:style>
-  <w:style w:type="table" w:styleId="130">
+  <w:style w:type="table" w:styleId="750">
     <w:name w:val="List Table 5 Dark"/>
-    <w:basedOn w:val="599"/>
+    <w:basedOn w:val="811"/>
     <w:uiPriority w:val="99"/>
     <w:pPr>
       <w:spacing w:lineRule="auto" w:line="240" w:after="0"/>
@@ -9085,9 +9035,9 @@
       </w:rPr>
     </w:tblStylePr>
   </w:style>
-  <w:style w:type="table" w:styleId="131">
+  <w:style w:type="table" w:styleId="751">
     <w:name w:val="List Table 5 Dark - Accent 1"/>
-    <w:basedOn w:val="599"/>
+    <w:basedOn w:val="811"/>
     <w:uiPriority w:val="99"/>
     <w:pPr>
       <w:spacing w:lineRule="auto" w:line="240" w:after="0"/>
@@ -9192,9 +9142,9 @@
       </w:rPr>
     </w:tblStylePr>
   </w:style>
-  <w:style w:type="table" w:styleId="132">
+  <w:style w:type="table" w:styleId="752">
     <w:name w:val="List Table 5 Dark - Accent 2"/>
-    <w:basedOn w:val="599"/>
+    <w:basedOn w:val="811"/>
     <w:uiPriority w:val="99"/>
     <w:pPr>
       <w:spacing w:lineRule="auto" w:line="240" w:after="0"/>
@@ -9299,9 +9249,9 @@
       </w:rPr>
     </w:tblStylePr>
   </w:style>
-  <w:style w:type="table" w:styleId="133">
+  <w:style w:type="table" w:styleId="753">
     <w:name w:val="List Table 5 Dark - Accent 3"/>
-    <w:basedOn w:val="599"/>
+    <w:basedOn w:val="811"/>
     <w:uiPriority w:val="99"/>
     <w:pPr>
       <w:spacing w:lineRule="auto" w:line="240" w:after="0"/>
@@ -9406,9 +9356,9 @@
       </w:rPr>
     </w:tblStylePr>
   </w:style>
-  <w:style w:type="table" w:styleId="134">
+  <w:style w:type="table" w:styleId="754">
     <w:name w:val="List Table 5 Dark - Accent 4"/>
-    <w:basedOn w:val="599"/>
+    <w:basedOn w:val="811"/>
     <w:uiPriority w:val="99"/>
     <w:pPr>
       <w:spacing w:lineRule="auto" w:line="240" w:after="0"/>
@@ -9513,9 +9463,9 @@
       </w:rPr>
     </w:tblStylePr>
   </w:style>
-  <w:style w:type="table" w:styleId="135">
+  <w:style w:type="table" w:styleId="755">
     <w:name w:val="List Table 5 Dark - Accent 5"/>
-    <w:basedOn w:val="599"/>
+    <w:basedOn w:val="811"/>
     <w:uiPriority w:val="99"/>
     <w:pPr>
       <w:spacing w:lineRule="auto" w:line="240" w:after="0"/>
@@ -9620,9 +9570,9 @@
       </w:rPr>
     </w:tblStylePr>
   </w:style>
-  <w:style w:type="table" w:styleId="136">
+  <w:style w:type="table" w:styleId="756">
     <w:name w:val="List Table 5 Dark - Accent 6"/>
-    <w:basedOn w:val="599"/>
+    <w:basedOn w:val="811"/>
     <w:uiPriority w:val="99"/>
     <w:pPr>
       <w:spacing w:lineRule="auto" w:line="240" w:after="0"/>
@@ -9727,9 +9677,9 @@
       </w:rPr>
     </w:tblStylePr>
   </w:style>
-  <w:style w:type="table" w:styleId="137">
+  <w:style w:type="table" w:styleId="757">
     <w:name w:val="List Table 6 Colorful"/>
-    <w:basedOn w:val="599"/>
+    <w:basedOn w:val="811"/>
     <w:uiPriority w:val="99"/>
     <w:pPr>
       <w:spacing w:lineRule="auto" w:line="240" w:after="0"/>
@@ -9800,9 +9750,9 @@
       </w:tcPr>
     </w:tblStylePr>
   </w:style>
-  <w:style w:type="table" w:styleId="138">
+  <w:style w:type="table" w:styleId="758">
     <w:name w:val="List Table 6 Colorful - Accent 1"/>
-    <w:basedOn w:val="599"/>
+    <w:basedOn w:val="811"/>
     <w:uiPriority w:val="99"/>
     <w:pPr>
       <w:spacing w:lineRule="auto" w:line="240" w:after="0"/>
@@ -9873,9 +9823,9 @@
       </w:tcPr>
     </w:tblStylePr>
   </w:style>
-  <w:style w:type="table" w:styleId="139">
+  <w:style w:type="table" w:styleId="759">
     <w:name w:val="List Table 6 Colorful - Accent 2"/>
-    <w:basedOn w:val="599"/>
+    <w:basedOn w:val="811"/>
     <w:uiPriority w:val="99"/>
     <w:pPr>
       <w:spacing w:lineRule="auto" w:line="240" w:after="0"/>
@@ -9946,9 +9896,9 @@
       </w:tcPr>
     </w:tblStylePr>
   </w:style>
-  <w:style w:type="table" w:styleId="140">
+  <w:style w:type="table" w:styleId="760">
     <w:name w:val="List Table 6 Colorful - Accent 3"/>
-    <w:basedOn w:val="599"/>
+    <w:basedOn w:val="811"/>
     <w:uiPriority w:val="99"/>
     <w:pPr>
       <w:spacing w:lineRule="auto" w:line="240" w:after="0"/>
@@ -10019,9 +9969,9 @@
       </w:tcPr>
     </w:tblStylePr>
   </w:style>
-  <w:style w:type="table" w:styleId="141">
+  <w:style w:type="table" w:styleId="761">
     <w:name w:val="List Table 6 Colorful - Accent 4"/>
-    <w:basedOn w:val="599"/>
+    <w:basedOn w:val="811"/>
     <w:uiPriority w:val="99"/>
     <w:pPr>
       <w:spacing w:lineRule="auto" w:line="240" w:after="0"/>
@@ -10092,9 +10042,9 @@
       </w:tcPr>
     </w:tblStylePr>
   </w:style>
-  <w:style w:type="table" w:styleId="142">
+  <w:style w:type="table" w:styleId="762">
     <w:name w:val="List Table 6 Colorful - Accent 5"/>
-    <w:basedOn w:val="599"/>
+    <w:basedOn w:val="811"/>
     <w:uiPriority w:val="99"/>
     <w:pPr>
       <w:spacing w:lineRule="auto" w:line="240" w:after="0"/>
@@ -10165,9 +10115,9 @@
       </w:tcPr>
     </w:tblStylePr>
   </w:style>
-  <w:style w:type="table" w:styleId="143">
+  <w:style w:type="table" w:styleId="763">
     <w:name w:val="List Table 6 Colorful - Accent 6"/>
-    <w:basedOn w:val="599"/>
+    <w:basedOn w:val="811"/>
     <w:uiPriority w:val="99"/>
     <w:pPr>
       <w:spacing w:lineRule="auto" w:line="240" w:after="0"/>
@@ -10238,9 +10188,9 @@
       </w:tcPr>
     </w:tblStylePr>
   </w:style>
-  <w:style w:type="table" w:styleId="144">
+  <w:style w:type="table" w:styleId="764">
     <w:name w:val="List Table 7 Colorful"/>
-    <w:basedOn w:val="599"/>
+    <w:basedOn w:val="811"/>
     <w:uiPriority w:val="99"/>
     <w:pPr>
       <w:spacing w:lineRule="auto" w:line="240" w:after="0"/>
@@ -10288,10 +10238,10 @@
       <w:tcPr>
         <w:shd w:color="FFFFFF"/>
         <w:tcBorders>
-          <w:left w:val="none"/>
-          <w:top w:val="none"/>
+          <w:left w:val="none" w:color="000000" w:sz="4" w:space="0"/>
+          <w:top w:val="none" w:color="000000" w:sz="4" w:space="0"/>
           <w:right w:val="single" w:color="000000" w:sz="4" w:space="0" w:themeColor="text1" w:themeTint="80"/>
-          <w:bottom w:val="none"/>
+          <w:bottom w:val="none" w:color="000000" w:sz="4" w:space="0"/>
         </w:tcBorders>
       </w:tcPr>
     </w:tblStylePr>
@@ -10305,9 +10255,9 @@
       <w:tcPr>
         <w:shd w:val="clear" w:color="FFFFFF" w:themeFill="light1" w:themeColor="light1"/>
         <w:tcBorders>
-          <w:left w:val="none"/>
-          <w:top w:val="none"/>
-          <w:right w:val="none"/>
+          <w:left w:val="none" w:color="000000" w:sz="4" w:space="0"/>
+          <w:top w:val="none" w:color="000000" w:sz="4" w:space="0"/>
+          <w:right w:val="none" w:color="000000" w:sz="4" w:space="0"/>
           <w:bottom w:val="single" w:color="000000" w:sz="4" w:space="0" w:themeColor="text1" w:themeTint="80"/>
         </w:tcBorders>
       </w:tcPr>
@@ -10323,9 +10273,9 @@
         <w:shd w:color="FFFFFF"/>
         <w:tcBorders>
           <w:left w:val="single" w:color="000000" w:sz="4" w:space="0" w:themeColor="text1" w:themeTint="80"/>
-          <w:top w:val="none"/>
-          <w:right w:val="none"/>
-          <w:bottom w:val="none"/>
+          <w:top w:val="none" w:color="000000" w:sz="4" w:space="0"/>
+          <w:right w:val="none" w:color="000000" w:sz="4" w:space="0"/>
+          <w:bottom w:val="none" w:color="000000" w:sz="4" w:space="0"/>
         </w:tcBorders>
       </w:tcPr>
     </w:tblStylePr>
@@ -10339,10 +10289,10 @@
       <w:tcPr>
         <w:shd w:val="clear" w:color="FFFFFF" w:themeFill="light1" w:themeColor="light1"/>
         <w:tcBorders>
-          <w:left w:val="none"/>
+          <w:left w:val="none" w:color="000000" w:sz="4" w:space="0"/>
           <w:top w:val="single" w:color="000000" w:sz="4" w:space="0" w:themeColor="text1" w:themeTint="80"/>
-          <w:right w:val="none"/>
-          <w:bottom w:val="none"/>
+          <w:right w:val="none" w:color="000000" w:sz="4" w:space="0"/>
+          <w:bottom w:val="none" w:color="000000" w:sz="4" w:space="0"/>
         </w:tcBorders>
       </w:tcPr>
     </w:tblStylePr>
@@ -10354,9 +10304,9 @@
       </w:rPr>
     </w:tblStylePr>
   </w:style>
-  <w:style w:type="table" w:styleId="145">
+  <w:style w:type="table" w:styleId="765">
     <w:name w:val="List Table 7 Colorful - Accent 1"/>
-    <w:basedOn w:val="599"/>
+    <w:basedOn w:val="811"/>
     <w:uiPriority w:val="99"/>
     <w:pPr>
       <w:spacing w:lineRule="auto" w:line="240" w:after="0"/>
@@ -10404,10 +10354,10 @@
       <w:tcPr>
         <w:shd w:color="FFFFFF"/>
         <w:tcBorders>
-          <w:left w:val="none"/>
-          <w:top w:val="none"/>
+          <w:left w:val="none" w:color="000000" w:sz="4" w:space="0"/>
+          <w:top w:val="none" w:color="000000" w:sz="4" w:space="0"/>
           <w:right w:val="single" w:color="000000" w:sz="4" w:space="0" w:themeColor="accent1"/>
-          <w:bottom w:val="none"/>
+          <w:bottom w:val="none" w:color="000000" w:sz="4" w:space="0"/>
         </w:tcBorders>
       </w:tcPr>
     </w:tblStylePr>
@@ -10421,9 +10371,9 @@
       <w:tcPr>
         <w:shd w:val="clear" w:color="FFFFFF" w:themeFill="light1" w:themeColor="light1"/>
         <w:tcBorders>
-          <w:left w:val="none"/>
-          <w:top w:val="none"/>
-          <w:right w:val="none"/>
+          <w:left w:val="none" w:color="000000" w:sz="4" w:space="0"/>
+          <w:top w:val="none" w:color="000000" w:sz="4" w:space="0"/>
+          <w:right w:val="none" w:color="000000" w:sz="4" w:space="0"/>
           <w:bottom w:val="single" w:color="000000" w:sz="4" w:space="0" w:themeColor="accent1"/>
         </w:tcBorders>
       </w:tcPr>
@@ -10439,9 +10389,9 @@
         <w:shd w:color="FFFFFF"/>
         <w:tcBorders>
           <w:left w:val="single" w:color="000000" w:sz="4" w:space="0" w:themeColor="accent1"/>
-          <w:top w:val="none"/>
-          <w:right w:val="none"/>
-          <w:bottom w:val="none"/>
+          <w:top w:val="none" w:color="000000" w:sz="4" w:space="0"/>
+          <w:right w:val="none" w:color="000000" w:sz="4" w:space="0"/>
+          <w:bottom w:val="none" w:color="000000" w:sz="4" w:space="0"/>
         </w:tcBorders>
       </w:tcPr>
     </w:tblStylePr>
@@ -10455,10 +10405,10 @@
       <w:tcPr>
         <w:shd w:val="clear" w:color="FFFFFF" w:themeFill="light1" w:themeColor="light1"/>
         <w:tcBorders>
-          <w:left w:val="none"/>
+          <w:left w:val="none" w:color="000000" w:sz="4" w:space="0"/>
           <w:top w:val="single" w:color="000000" w:sz="4" w:space="0" w:themeColor="accent1"/>
-          <w:right w:val="none"/>
-          <w:bottom w:val="none"/>
+          <w:right w:val="none" w:color="000000" w:sz="4" w:space="0"/>
+          <w:bottom w:val="none" w:color="000000" w:sz="4" w:space="0"/>
         </w:tcBorders>
       </w:tcPr>
     </w:tblStylePr>
@@ -10470,9 +10420,9 @@
       </w:rPr>
     </w:tblStylePr>
   </w:style>
-  <w:style w:type="table" w:styleId="146">
+  <w:style w:type="table" w:styleId="766">
     <w:name w:val="List Table 7 Colorful - Accent 2"/>
-    <w:basedOn w:val="599"/>
+    <w:basedOn w:val="811"/>
     <w:uiPriority w:val="99"/>
     <w:pPr>
       <w:spacing w:lineRule="auto" w:line="240" w:after="0"/>
@@ -10520,10 +10470,10 @@
       <w:tcPr>
         <w:shd w:color="FFFFFF"/>
         <w:tcBorders>
-          <w:left w:val="none"/>
-          <w:top w:val="none"/>
+          <w:left w:val="none" w:color="000000" w:sz="4" w:space="0"/>
+          <w:top w:val="none" w:color="000000" w:sz="4" w:space="0"/>
           <w:right w:val="single" w:color="000000" w:sz="4" w:space="0" w:themeColor="accent2" w:themeTint="97"/>
-          <w:bottom w:val="none"/>
+          <w:bottom w:val="none" w:color="000000" w:sz="4" w:space="0"/>
         </w:tcBorders>
       </w:tcPr>
     </w:tblStylePr>
@@ -10537,9 +10487,9 @@
       <w:tcPr>
         <w:shd w:val="clear" w:color="FFFFFF" w:themeFill="light1" w:themeColor="light1"/>
         <w:tcBorders>
-          <w:left w:val="none"/>
-          <w:top w:val="none"/>
-          <w:right w:val="none"/>
+          <w:left w:val="none" w:color="000000" w:sz="4" w:space="0"/>
+          <w:top w:val="none" w:color="000000" w:sz="4" w:space="0"/>
+          <w:right w:val="none" w:color="000000" w:sz="4" w:space="0"/>
           <w:bottom w:val="single" w:color="000000" w:sz="4" w:space="0" w:themeColor="accent2" w:themeTint="97"/>
         </w:tcBorders>
       </w:tcPr>
@@ -10555,9 +10505,9 @@
         <w:shd w:color="FFFFFF"/>
         <w:tcBorders>
           <w:left w:val="single" w:color="000000" w:sz="4" w:space="0" w:themeColor="accent2" w:themeTint="97"/>
-          <w:top w:val="none"/>
-          <w:right w:val="none"/>
-          <w:bottom w:val="none"/>
+          <w:top w:val="none" w:color="000000" w:sz="4" w:space="0"/>
+          <w:right w:val="none" w:color="000000" w:sz="4" w:space="0"/>
+          <w:bottom w:val="none" w:color="000000" w:sz="4" w:space="0"/>
         </w:tcBorders>
       </w:tcPr>
     </w:tblStylePr>
@@ -10571,10 +10521,10 @@
       <w:tcPr>
         <w:shd w:val="clear" w:color="FFFFFF" w:themeFill="light1" w:themeColor="light1"/>
         <w:tcBorders>
-          <w:left w:val="none"/>
+          <w:left w:val="none" w:color="000000" w:sz="4" w:space="0"/>
           <w:top w:val="single" w:color="000000" w:sz="4" w:space="0" w:themeColor="accent2" w:themeTint="97"/>
-          <w:right w:val="none"/>
-          <w:bottom w:val="none"/>
+          <w:right w:val="none" w:color="000000" w:sz="4" w:space="0"/>
+          <w:bottom w:val="none" w:color="000000" w:sz="4" w:space="0"/>
         </w:tcBorders>
       </w:tcPr>
     </w:tblStylePr>
@@ -10586,9 +10536,9 @@
       </w:rPr>
     </w:tblStylePr>
   </w:style>
-  <w:style w:type="table" w:styleId="147">
+  <w:style w:type="table" w:styleId="767">
     <w:name w:val="List Table 7 Colorful - Accent 3"/>
-    <w:basedOn w:val="599"/>
+    <w:basedOn w:val="811"/>
     <w:uiPriority w:val="99"/>
     <w:pPr>
       <w:spacing w:lineRule="auto" w:line="240" w:after="0"/>
@@ -10636,10 +10586,10 @@
       <w:tcPr>
         <w:shd w:color="FFFFFF"/>
         <w:tcBorders>
-          <w:left w:val="none"/>
-          <w:top w:val="none"/>
+          <w:left w:val="none" w:color="000000" w:sz="4" w:space="0"/>
+          <w:top w:val="none" w:color="000000" w:sz="4" w:space="0"/>
           <w:right w:val="single" w:color="000000" w:sz="4" w:space="0" w:themeColor="accent3" w:themeTint="98"/>
-          <w:bottom w:val="none"/>
+          <w:bottom w:val="none" w:color="000000" w:sz="4" w:space="0"/>
         </w:tcBorders>
       </w:tcPr>
     </w:tblStylePr>
@@ -10653,9 +10603,9 @@
       <w:tcPr>
         <w:shd w:val="clear" w:color="FFFFFF" w:themeFill="light1" w:themeColor="light1"/>
         <w:tcBorders>
-          <w:left w:val="none"/>
-          <w:top w:val="none"/>
-          <w:right w:val="none"/>
+          <w:left w:val="none" w:color="000000" w:sz="4" w:space="0"/>
+          <w:top w:val="none" w:color="000000" w:sz="4" w:space="0"/>
+          <w:right w:val="none" w:color="000000" w:sz="4" w:space="0"/>
           <w:bottom w:val="single" w:color="000000" w:sz="4" w:space="0" w:themeColor="accent3" w:themeTint="98"/>
         </w:tcBorders>
       </w:tcPr>
@@ -10671,9 +10621,9 @@
         <w:shd w:color="FFFFFF"/>
         <w:tcBorders>
           <w:left w:val="single" w:color="000000" w:sz="4" w:space="0" w:themeColor="accent3" w:themeTint="98"/>
-          <w:top w:val="none"/>
-          <w:right w:val="none"/>
-          <w:bottom w:val="none"/>
+          <w:top w:val="none" w:color="000000" w:sz="4" w:space="0"/>
+          <w:right w:val="none" w:color="000000" w:sz="4" w:space="0"/>
+          <w:bottom w:val="none" w:color="000000" w:sz="4" w:space="0"/>
         </w:tcBorders>
       </w:tcPr>
     </w:tblStylePr>
@@ -10687,10 +10637,10 @@
       <w:tcPr>
         <w:shd w:val="clear" w:color="FFFFFF" w:themeFill="light1" w:themeColor="light1"/>
         <w:tcBorders>
-          <w:left w:val="none"/>
+          <w:left w:val="none" w:color="000000" w:sz="4" w:space="0"/>
           <w:top w:val="single" w:color="000000" w:sz="4" w:space="0" w:themeColor="accent3" w:themeTint="98"/>
-          <w:right w:val="none"/>
-          <w:bottom w:val="none"/>
+          <w:right w:val="none" w:color="000000" w:sz="4" w:space="0"/>
+          <w:bottom w:val="none" w:color="000000" w:sz="4" w:space="0"/>
         </w:tcBorders>
       </w:tcPr>
     </w:tblStylePr>
@@ -10702,9 +10652,9 @@
       </w:rPr>
     </w:tblStylePr>
   </w:style>
-  <w:style w:type="table" w:styleId="148">
+  <w:style w:type="table" w:styleId="768">
     <w:name w:val="List Table 7 Colorful - Accent 4"/>
-    <w:basedOn w:val="599"/>
+    <w:basedOn w:val="811"/>
     <w:uiPriority w:val="99"/>
     <w:pPr>
       <w:spacing w:lineRule="auto" w:line="240" w:after="0"/>
@@ -10752,10 +10702,10 @@
       <w:tcPr>
         <w:shd w:color="FFFFFF"/>
         <w:tcBorders>
-          <w:left w:val="none"/>
-          <w:top w:val="none"/>
+          <w:left w:val="none" w:color="000000" w:sz="4" w:space="0"/>
+          <w:top w:val="none" w:color="000000" w:sz="4" w:space="0"/>
           <w:right w:val="single" w:color="000000" w:sz="4" w:space="0" w:themeColor="accent4" w:themeTint="9A"/>
-          <w:bottom w:val="none"/>
+          <w:bottom w:val="none" w:color="000000" w:sz="4" w:space="0"/>
         </w:tcBorders>
       </w:tcPr>
     </w:tblStylePr>
@@ -10769,9 +10719,9 @@
       <w:tcPr>
         <w:shd w:val="clear" w:color="FFFFFF" w:themeFill="light1" w:themeColor="light1"/>
         <w:tcBorders>
-          <w:left w:val="none"/>
-          <w:top w:val="none"/>
-          <w:right w:val="none"/>
+          <w:left w:val="none" w:color="000000" w:sz="4" w:space="0"/>
+          <w:top w:val="none" w:color="000000" w:sz="4" w:space="0"/>
+          <w:right w:val="none" w:color="000000" w:sz="4" w:space="0"/>
           <w:bottom w:val="single" w:color="000000" w:sz="4" w:space="0" w:themeColor="accent4" w:themeTint="9A"/>
         </w:tcBorders>
       </w:tcPr>
@@ -10787,9 +10737,9 @@
         <w:shd w:color="FFFFFF"/>
         <w:tcBorders>
           <w:left w:val="single" w:color="000000" w:sz="4" w:space="0" w:themeColor="accent4" w:themeTint="9A"/>
-          <w:top w:val="none"/>
-          <w:right w:val="none"/>
-          <w:bottom w:val="none"/>
+          <w:top w:val="none" w:color="000000" w:sz="4" w:space="0"/>
+          <w:right w:val="none" w:color="000000" w:sz="4" w:space="0"/>
+          <w:bottom w:val="none" w:color="000000" w:sz="4" w:space="0"/>
         </w:tcBorders>
       </w:tcPr>
     </w:tblStylePr>
@@ -10803,10 +10753,10 @@
       <w:tcPr>
         <w:shd w:val="clear" w:color="FFFFFF" w:themeFill="light1" w:themeColor="light1"/>
         <w:tcBorders>
-          <w:left w:val="none"/>
+          <w:left w:val="none" w:color="000000" w:sz="4" w:space="0"/>
           <w:top w:val="single" w:color="000000" w:sz="4" w:space="0" w:themeColor="accent4" w:themeTint="9A"/>
-          <w:right w:val="none"/>
-          <w:bottom w:val="none"/>
+          <w:right w:val="none" w:color="000000" w:sz="4" w:space="0"/>
+          <w:bottom w:val="none" w:color="000000" w:sz="4" w:space="0"/>
         </w:tcBorders>
       </w:tcPr>
     </w:tblStylePr>
@@ -10818,9 +10768,9 @@
       </w:rPr>
     </w:tblStylePr>
   </w:style>
-  <w:style w:type="table" w:styleId="149">
+  <w:style w:type="table" w:styleId="769">
     <w:name w:val="List Table 7 Colorful - Accent 5"/>
-    <w:basedOn w:val="599"/>
+    <w:basedOn w:val="811"/>
     <w:uiPriority w:val="99"/>
     <w:pPr>
       <w:spacing w:lineRule="auto" w:line="240" w:after="0"/>
@@ -10868,10 +10818,10 @@
       <w:tcPr>
         <w:shd w:color="FFFFFF"/>
         <w:tcBorders>
-          <w:left w:val="none"/>
-          <w:top w:val="none"/>
+          <w:left w:val="none" w:color="000000" w:sz="4" w:space="0"/>
+          <w:top w:val="none" w:color="000000" w:sz="4" w:space="0"/>
           <w:right w:val="single" w:color="000000" w:sz="4" w:space="0" w:themeColor="accent5" w:themeTint="9A"/>
-          <w:bottom w:val="none"/>
+          <w:bottom w:val="none" w:color="000000" w:sz="4" w:space="0"/>
         </w:tcBorders>
       </w:tcPr>
     </w:tblStylePr>
@@ -10885,9 +10835,9 @@
       <w:tcPr>
         <w:shd w:val="clear" w:color="FFFFFF" w:themeFill="light1" w:themeColor="light1"/>
         <w:tcBorders>
-          <w:left w:val="none"/>
-          <w:top w:val="none"/>
-          <w:right w:val="none"/>
+          <w:left w:val="none" w:color="000000" w:sz="4" w:space="0"/>
+          <w:top w:val="none" w:color="000000" w:sz="4" w:space="0"/>
+          <w:right w:val="none" w:color="000000" w:sz="4" w:space="0"/>
           <w:bottom w:val="single" w:color="000000" w:sz="4" w:space="0" w:themeColor="accent5" w:themeTint="9A"/>
         </w:tcBorders>
       </w:tcPr>
@@ -10903,9 +10853,9 @@
         <w:shd w:color="FFFFFF"/>
         <w:tcBorders>
           <w:left w:val="single" w:color="000000" w:sz="4" w:space="0" w:themeColor="accent5" w:themeTint="9A"/>
-          <w:top w:val="none"/>
-          <w:right w:val="none"/>
-          <w:bottom w:val="none"/>
+          <w:top w:val="none" w:color="000000" w:sz="4" w:space="0"/>
+          <w:right w:val="none" w:color="000000" w:sz="4" w:space="0"/>
+          <w:bottom w:val="none" w:color="000000" w:sz="4" w:space="0"/>
         </w:tcBorders>
       </w:tcPr>
     </w:tblStylePr>
@@ -10919,10 +10869,10 @@
       <w:tcPr>
         <w:shd w:val="clear" w:color="FFFFFF" w:themeFill="light1" w:themeColor="light1"/>
         <w:tcBorders>
-          <w:left w:val="none"/>
+          <w:left w:val="none" w:color="000000" w:sz="4" w:space="0"/>
           <w:top w:val="single" w:color="000000" w:sz="4" w:space="0" w:themeColor="accent5" w:themeTint="9A"/>
-          <w:right w:val="none"/>
-          <w:bottom w:val="none"/>
+          <w:right w:val="none" w:color="000000" w:sz="4" w:space="0"/>
+          <w:bottom w:val="none" w:color="000000" w:sz="4" w:space="0"/>
         </w:tcBorders>
       </w:tcPr>
     </w:tblStylePr>
@@ -10934,9 +10884,9 @@
       </w:rPr>
     </w:tblStylePr>
   </w:style>
-  <w:style w:type="table" w:styleId="150">
+  <w:style w:type="table" w:styleId="770">
     <w:name w:val="List Table 7 Colorful - Accent 6"/>
-    <w:basedOn w:val="599"/>
+    <w:basedOn w:val="811"/>
     <w:uiPriority w:val="99"/>
     <w:pPr>
       <w:spacing w:lineRule="auto" w:line="240" w:after="0"/>
@@ -10984,10 +10934,10 @@
       <w:tcPr>
         <w:shd w:color="FFFFFF"/>
         <w:tcBorders>
-          <w:left w:val="none"/>
-          <w:top w:val="none"/>
+          <w:left w:val="none" w:color="000000" w:sz="4" w:space="0"/>
+          <w:top w:val="none" w:color="000000" w:sz="4" w:space="0"/>
           <w:right w:val="single" w:color="000000" w:sz="4" w:space="0" w:themeColor="accent6" w:themeTint="98"/>
-          <w:bottom w:val="none"/>
+          <w:bottom w:val="none" w:color="000000" w:sz="4" w:space="0"/>
         </w:tcBorders>
       </w:tcPr>
     </w:tblStylePr>
@@ -11001,9 +10951,9 @@
       <w:tcPr>
         <w:shd w:val="clear" w:color="FFFFFF" w:themeFill="light1" w:themeColor="light1"/>
         <w:tcBorders>
-          <w:left w:val="none"/>
-          <w:top w:val="none"/>
-          <w:right w:val="none"/>
+          <w:left w:val="none" w:color="000000" w:sz="4" w:space="0"/>
+          <w:top w:val="none" w:color="000000" w:sz="4" w:space="0"/>
+          <w:right w:val="none" w:color="000000" w:sz="4" w:space="0"/>
           <w:bottom w:val="single" w:color="000000" w:sz="4" w:space="0" w:themeColor="accent6" w:themeTint="98"/>
         </w:tcBorders>
       </w:tcPr>
@@ -11019,9 +10969,9 @@
         <w:shd w:color="FFFFFF"/>
         <w:tcBorders>
           <w:left w:val="single" w:color="000000" w:sz="4" w:space="0" w:themeColor="accent6" w:themeTint="98"/>
-          <w:top w:val="none"/>
-          <w:right w:val="none"/>
-          <w:bottom w:val="none"/>
+          <w:top w:val="none" w:color="000000" w:sz="4" w:space="0"/>
+          <w:right w:val="none" w:color="000000" w:sz="4" w:space="0"/>
+          <w:bottom w:val="none" w:color="000000" w:sz="4" w:space="0"/>
         </w:tcBorders>
       </w:tcPr>
     </w:tblStylePr>
@@ -11035,10 +10985,10 @@
       <w:tcPr>
         <w:shd w:val="clear" w:color="FFFFFF" w:themeFill="light1" w:themeColor="light1"/>
         <w:tcBorders>
-          <w:left w:val="none"/>
+          <w:left w:val="none" w:color="000000" w:sz="4" w:space="0"/>
           <w:top w:val="single" w:color="000000" w:sz="4" w:space="0" w:themeColor="accent6" w:themeTint="98"/>
-          <w:right w:val="none"/>
-          <w:bottom w:val="none"/>
+          <w:right w:val="none" w:color="000000" w:sz="4" w:space="0"/>
+          <w:bottom w:val="none" w:color="000000" w:sz="4" w:space="0"/>
         </w:tcBorders>
       </w:tcPr>
     </w:tblStylePr>
@@ -11050,9 +11000,9 @@
       </w:rPr>
     </w:tblStylePr>
   </w:style>
-  <w:style w:type="table" w:styleId="151">
+  <w:style w:type="table" w:styleId="771">
     <w:name w:val="Lined - Accent"/>
-    <w:basedOn w:val="599"/>
+    <w:basedOn w:val="811"/>
     <w:uiPriority w:val="99"/>
     <w:rPr>
       <w:color w:val="404040"/>
@@ -11140,9 +11090,9 @@
       </w:tcPr>
     </w:tblStylePr>
   </w:style>
-  <w:style w:type="table" w:styleId="152">
+  <w:style w:type="table" w:styleId="772">
     <w:name w:val="Lined - Accent 1"/>
-    <w:basedOn w:val="599"/>
+    <w:basedOn w:val="811"/>
     <w:uiPriority w:val="99"/>
     <w:rPr>
       <w:color w:val="404040"/>
@@ -11230,9 +11180,9 @@
       </w:tcPr>
     </w:tblStylePr>
   </w:style>
-  <w:style w:type="table" w:styleId="153">
+  <w:style w:type="table" w:styleId="773">
     <w:name w:val="Lined - Accent 2"/>
-    <w:basedOn w:val="599"/>
+    <w:basedOn w:val="811"/>
     <w:uiPriority w:val="99"/>
     <w:rPr>
       <w:color w:val="404040"/>
@@ -11320,9 +11270,9 @@
       </w:tcPr>
     </w:tblStylePr>
   </w:style>
-  <w:style w:type="table" w:styleId="154">
+  <w:style w:type="table" w:styleId="774">
     <w:name w:val="Lined - Accent 3"/>
-    <w:basedOn w:val="599"/>
+    <w:basedOn w:val="811"/>
     <w:uiPriority w:val="99"/>
     <w:rPr>
       <w:color w:val="404040"/>
@@ -11410,9 +11360,9 @@
       </w:tcPr>
     </w:tblStylePr>
   </w:style>
-  <w:style w:type="table" w:styleId="155">
+  <w:style w:type="table" w:styleId="775">
     <w:name w:val="Lined - Accent 4"/>
-    <w:basedOn w:val="599"/>
+    <w:basedOn w:val="811"/>
     <w:uiPriority w:val="99"/>
     <w:rPr>
       <w:color w:val="404040"/>
@@ -11500,9 +11450,9 @@
       </w:tcPr>
     </w:tblStylePr>
   </w:style>
-  <w:style w:type="table" w:styleId="156">
+  <w:style w:type="table" w:styleId="776">
     <w:name w:val="Lined - Accent 5"/>
-    <w:basedOn w:val="599"/>
+    <w:basedOn w:val="811"/>
     <w:uiPriority w:val="99"/>
     <w:rPr>
       <w:color w:val="404040"/>
@@ -11590,9 +11540,9 @@
       </w:tcPr>
     </w:tblStylePr>
   </w:style>
-  <w:style w:type="table" w:styleId="157">
+  <w:style w:type="table" w:styleId="777">
     <w:name w:val="Lined - Accent 6"/>
-    <w:basedOn w:val="599"/>
+    <w:basedOn w:val="811"/>
     <w:uiPriority w:val="99"/>
     <w:rPr>
       <w:color w:val="404040"/>
@@ -11680,9 +11630,9 @@
       </w:tcPr>
     </w:tblStylePr>
   </w:style>
-  <w:style w:type="table" w:styleId="158">
+  <w:style w:type="table" w:styleId="778">
     <w:name w:val="Bordered &amp; Lined - Accent"/>
-    <w:basedOn w:val="599"/>
+    <w:basedOn w:val="811"/>
     <w:uiPriority w:val="99"/>
     <w:rPr>
       <w:color w:val="404040"/>
@@ -11778,9 +11728,9 @@
       </w:tcPr>
     </w:tblStylePr>
   </w:style>
-  <w:style w:type="table" w:styleId="159">
+  <w:style w:type="table" w:styleId="779">
     <w:name w:val="Bordered &amp; Lined - Accent 1"/>
-    <w:basedOn w:val="599"/>
+    <w:basedOn w:val="811"/>
     <w:uiPriority w:val="99"/>
     <w:rPr>
       <w:color w:val="404040"/>
@@ -11876,9 +11826,9 @@
       </w:tcPr>
     </w:tblStylePr>
   </w:style>
-  <w:style w:type="table" w:styleId="160">
+  <w:style w:type="table" w:styleId="780">
     <w:name w:val="Bordered &amp; Lined - Accent 2"/>
-    <w:basedOn w:val="599"/>
+    <w:basedOn w:val="811"/>
     <w:uiPriority w:val="99"/>
     <w:rPr>
       <w:color w:val="404040"/>
@@ -11974,9 +11924,9 @@
       </w:tcPr>
     </w:tblStylePr>
   </w:style>
-  <w:style w:type="table" w:styleId="161">
+  <w:style w:type="table" w:styleId="781">
     <w:name w:val="Bordered &amp; Lined - Accent 3"/>
-    <w:basedOn w:val="599"/>
+    <w:basedOn w:val="811"/>
     <w:uiPriority w:val="99"/>
     <w:rPr>
       <w:color w:val="404040"/>
@@ -12072,9 +12022,9 @@
       </w:tcPr>
     </w:tblStylePr>
   </w:style>
-  <w:style w:type="table" w:styleId="162">
+  <w:style w:type="table" w:styleId="782">
     <w:name w:val="Bordered &amp; Lined - Accent 4"/>
-    <w:basedOn w:val="599"/>
+    <w:basedOn w:val="811"/>
     <w:uiPriority w:val="99"/>
     <w:rPr>
       <w:color w:val="404040"/>
@@ -12170,9 +12120,9 @@
       </w:tcPr>
     </w:tblStylePr>
   </w:style>
-  <w:style w:type="table" w:styleId="163">
+  <w:style w:type="table" w:styleId="783">
     <w:name w:val="Bordered &amp; Lined - Accent 5"/>
-    <w:basedOn w:val="599"/>
+    <w:basedOn w:val="811"/>
     <w:uiPriority w:val="99"/>
     <w:rPr>
       <w:color w:val="404040"/>
@@ -12268,9 +12218,9 @@
       </w:tcPr>
     </w:tblStylePr>
   </w:style>
-  <w:style w:type="table" w:styleId="164">
+  <w:style w:type="table" w:styleId="784">
     <w:name w:val="Bordered &amp; Lined - Accent 6"/>
-    <w:basedOn w:val="599"/>
+    <w:basedOn w:val="811"/>
     <w:uiPriority w:val="99"/>
     <w:rPr>
       <w:color w:val="404040"/>
@@ -12366,9 +12316,9 @@
       </w:tcPr>
     </w:tblStylePr>
   </w:style>
-  <w:style w:type="table" w:styleId="165">
+  <w:style w:type="table" w:styleId="785">
     <w:name w:val="Bordered"/>
-    <w:basedOn w:val="599"/>
+    <w:basedOn w:val="811"/>
     <w:uiPriority w:val="99"/>
     <w:pPr>
       <w:spacing w:lineRule="auto" w:line="240" w:after="0"/>
@@ -12445,9 +12395,9 @@
       </w:tcPr>
     </w:tblStylePr>
   </w:style>
-  <w:style w:type="table" w:styleId="166">
+  <w:style w:type="table" w:styleId="786">
     <w:name w:val="Bordered - Accent 1"/>
-    <w:basedOn w:val="599"/>
+    <w:basedOn w:val="811"/>
     <w:uiPriority w:val="99"/>
     <w:pPr>
       <w:spacing w:lineRule="auto" w:line="240" w:after="0"/>
@@ -12524,9 +12474,9 @@
       </w:tcPr>
     </w:tblStylePr>
   </w:style>
-  <w:style w:type="table" w:styleId="167">
+  <w:style w:type="table" w:styleId="787">
     <w:name w:val="Bordered - Accent 2"/>
-    <w:basedOn w:val="599"/>
+    <w:basedOn w:val="811"/>
     <w:uiPriority w:val="99"/>
     <w:pPr>
       <w:spacing w:lineRule="auto" w:line="240" w:after="0"/>
@@ -12603,9 +12553,9 @@
       </w:tcPr>
     </w:tblStylePr>
   </w:style>
-  <w:style w:type="table" w:styleId="168">
+  <w:style w:type="table" w:styleId="788">
     <w:name w:val="Bordered - Accent 3"/>
-    <w:basedOn w:val="599"/>
+    <w:basedOn w:val="811"/>
     <w:uiPriority w:val="99"/>
     <w:pPr>
       <w:spacing w:lineRule="auto" w:line="240" w:after="0"/>
@@ -12682,9 +12632,9 @@
       </w:tcPr>
     </w:tblStylePr>
   </w:style>
-  <w:style w:type="table" w:styleId="169">
+  <w:style w:type="table" w:styleId="789">
     <w:name w:val="Bordered - Accent 4"/>
-    <w:basedOn w:val="599"/>
+    <w:basedOn w:val="811"/>
     <w:uiPriority w:val="99"/>
     <w:pPr>
       <w:spacing w:lineRule="auto" w:line="240" w:after="0"/>
@@ -12761,9 +12711,9 @@
       </w:tcPr>
     </w:tblStylePr>
   </w:style>
-  <w:style w:type="table" w:styleId="170">
+  <w:style w:type="table" w:styleId="790">
     <w:name w:val="Bordered - Accent 5"/>
-    <w:basedOn w:val="599"/>
+    <w:basedOn w:val="811"/>
     <w:uiPriority w:val="99"/>
     <w:pPr>
       <w:spacing w:lineRule="auto" w:line="240" w:after="0"/>
@@ -12840,9 +12790,9 @@
       </w:tcPr>
     </w:tblStylePr>
   </w:style>
-  <w:style w:type="table" w:styleId="171">
+  <w:style w:type="table" w:styleId="791">
     <w:name w:val="Bordered - Accent 6"/>
-    <w:basedOn w:val="599"/>
+    <w:basedOn w:val="811"/>
     <w:uiPriority w:val="99"/>
     <w:pPr>
       <w:spacing w:lineRule="auto" w:line="240" w:after="0"/>
@@ -12919,7 +12869,7 @@
       </w:tcPr>
     </w:tblStylePr>
   </w:style>
-  <w:style w:type="character" w:styleId="172">
+  <w:style w:type="character" w:styleId="792">
     <w:name w:val="Hyperlink"/>
     <w:uiPriority w:val="99"/>
     <w:unhideWhenUsed/>
@@ -12928,10 +12878,10 @@
       <w:u w:val="single"/>
     </w:rPr>
   </w:style>
-  <w:style w:type="paragraph" w:styleId="173">
+  <w:style w:type="paragraph" w:styleId="793">
     <w:name w:val="footnote text"/>
-    <w:basedOn w:val="598"/>
-    <w:link w:val="174"/>
+    <w:basedOn w:val="810"/>
+    <w:link w:val="794"/>
     <w:uiPriority w:val="99"/>
     <w:semiHidden/>
     <w:unhideWhenUsed/>
@@ -12942,27 +12892,26 @@
       <w:spacing w:lineRule="auto" w:line="240" w:after="40"/>
     </w:pPr>
   </w:style>
-  <w:style w:type="character" w:styleId="174">
+  <w:style w:type="character" w:styleId="794">
     <w:name w:val="Footnote Text Char"/>
-    <w:link w:val="173"/>
+    <w:link w:val="793"/>
     <w:uiPriority w:val="99"/>
     <w:rPr>
       <w:sz w:val="18"/>
     </w:rPr>
   </w:style>
-  <w:style w:type="character" w:styleId="175">
+  <w:style w:type="character" w:styleId="795">
     <w:name w:val="footnote reference"/>
-    <w:basedOn w:val="9"/>
     <w:uiPriority w:val="99"/>
     <w:unhideWhenUsed/>
     <w:rPr>
       <w:vertAlign w:val="superscript"/>
     </w:rPr>
   </w:style>
-  <w:style w:type="paragraph" w:styleId="176">
+  <w:style w:type="paragraph" w:styleId="796">
     <w:name w:val="endnote text"/>
-    <w:basedOn w:val="598"/>
-    <w:link w:val="177"/>
+    <w:basedOn w:val="810"/>
+    <w:link w:val="797"/>
     <w:uiPriority w:val="99"/>
     <w:semiHidden/>
     <w:unhideWhenUsed/>
@@ -12973,17 +12922,16 @@
       <w:spacing w:lineRule="auto" w:line="240" w:after="0"/>
     </w:pPr>
   </w:style>
-  <w:style w:type="character" w:styleId="177">
+  <w:style w:type="character" w:styleId="797">
     <w:name w:val="Endnote Text Char"/>
-    <w:link w:val="176"/>
+    <w:link w:val="796"/>
     <w:uiPriority w:val="99"/>
     <w:rPr>
       <w:sz w:val="20"/>
     </w:rPr>
   </w:style>
-  <w:style w:type="character" w:styleId="178">
+  <w:style w:type="character" w:styleId="798">
     <w:name w:val="endnote reference"/>
-    <w:basedOn w:val="9"/>
     <w:uiPriority w:val="99"/>
     <w:semiHidden/>
     <w:unhideWhenUsed/>
@@ -12991,10 +12939,10 @@
       <w:vertAlign w:val="superscript"/>
     </w:rPr>
   </w:style>
-  <w:style w:type="paragraph" w:styleId="179">
+  <w:style w:type="paragraph" w:styleId="799">
     <w:name w:val="toc 1"/>
-    <w:basedOn w:val="598"/>
-    <w:next w:val="598"/>
+    <w:basedOn w:val="810"/>
+    <w:next w:val="810"/>
     <w:uiPriority w:val="39"/>
     <w:unhideWhenUsed/>
     <w:pPr>
@@ -13002,10 +12950,10 @@
       <w:spacing w:after="57"/>
     </w:pPr>
   </w:style>
-  <w:style w:type="paragraph" w:styleId="180">
+  <w:style w:type="paragraph" w:styleId="800">
     <w:name w:val="toc 2"/>
-    <w:basedOn w:val="598"/>
-    <w:next w:val="598"/>
+    <w:basedOn w:val="810"/>
+    <w:next w:val="810"/>
     <w:uiPriority w:val="39"/>
     <w:unhideWhenUsed/>
     <w:pPr>
@@ -13013,10 +12961,10 @@
       <w:spacing w:after="57"/>
     </w:pPr>
   </w:style>
-  <w:style w:type="paragraph" w:styleId="181">
+  <w:style w:type="paragraph" w:styleId="801">
     <w:name w:val="toc 3"/>
-    <w:basedOn w:val="598"/>
-    <w:next w:val="598"/>
+    <w:basedOn w:val="810"/>
+    <w:next w:val="810"/>
     <w:uiPriority w:val="39"/>
     <w:unhideWhenUsed/>
     <w:pPr>
@@ -13024,10 +12972,10 @@
       <w:spacing w:after="57"/>
     </w:pPr>
   </w:style>
-  <w:style w:type="paragraph" w:styleId="182">
+  <w:style w:type="paragraph" w:styleId="802">
     <w:name w:val="toc 4"/>
-    <w:basedOn w:val="598"/>
-    <w:next w:val="598"/>
+    <w:basedOn w:val="810"/>
+    <w:next w:val="810"/>
     <w:uiPriority w:val="39"/>
     <w:unhideWhenUsed/>
     <w:pPr>
@@ -13035,10 +12983,10 @@
       <w:spacing w:after="57"/>
     </w:pPr>
   </w:style>
-  <w:style w:type="paragraph" w:styleId="183">
+  <w:style w:type="paragraph" w:styleId="803">
     <w:name w:val="toc 5"/>
-    <w:basedOn w:val="598"/>
-    <w:next w:val="598"/>
+    <w:basedOn w:val="810"/>
+    <w:next w:val="810"/>
     <w:uiPriority w:val="39"/>
     <w:unhideWhenUsed/>
     <w:pPr>
@@ -13046,10 +12994,10 @@
       <w:spacing w:after="57"/>
     </w:pPr>
   </w:style>
-  <w:style w:type="paragraph" w:styleId="184">
+  <w:style w:type="paragraph" w:styleId="804">
     <w:name w:val="toc 6"/>
-    <w:basedOn w:val="598"/>
-    <w:next w:val="598"/>
+    <w:basedOn w:val="810"/>
+    <w:next w:val="810"/>
     <w:uiPriority w:val="39"/>
     <w:unhideWhenUsed/>
     <w:pPr>
@@ -13057,10 +13005,10 @@
       <w:spacing w:after="57"/>
     </w:pPr>
   </w:style>
-  <w:style w:type="paragraph" w:styleId="185">
+  <w:style w:type="paragraph" w:styleId="805">
     <w:name w:val="toc 7"/>
-    <w:basedOn w:val="598"/>
-    <w:next w:val="598"/>
+    <w:basedOn w:val="810"/>
+    <w:next w:val="810"/>
     <w:uiPriority w:val="39"/>
     <w:unhideWhenUsed/>
     <w:pPr>
@@ -13068,10 +13016,10 @@
       <w:spacing w:after="57"/>
     </w:pPr>
   </w:style>
-  <w:style w:type="paragraph" w:styleId="186">
+  <w:style w:type="paragraph" w:styleId="806">
     <w:name w:val="toc 8"/>
-    <w:basedOn w:val="598"/>
-    <w:next w:val="598"/>
+    <w:basedOn w:val="810"/>
+    <w:next w:val="810"/>
     <w:uiPriority w:val="39"/>
     <w:unhideWhenUsed/>
     <w:pPr>
@@ -13079,10 +13027,10 @@
       <w:spacing w:after="57"/>
     </w:pPr>
   </w:style>
-  <w:style w:type="paragraph" w:styleId="187">
+  <w:style w:type="paragraph" w:styleId="807">
     <w:name w:val="toc 9"/>
-    <w:basedOn w:val="598"/>
-    <w:next w:val="598"/>
+    <w:basedOn w:val="810"/>
+    <w:next w:val="810"/>
     <w:uiPriority w:val="39"/>
     <w:unhideWhenUsed/>
     <w:pPr>
@@ -13090,26 +13038,26 @@
       <w:spacing w:after="57"/>
     </w:pPr>
   </w:style>
-  <w:style w:type="paragraph" w:styleId="188">
+  <w:style w:type="paragraph" w:styleId="808">
     <w:name w:val="TOC Heading"/>
     <w:uiPriority w:val="39"/>
     <w:unhideWhenUsed/>
   </w:style>
-  <w:style w:type="paragraph" w:styleId="189">
+  <w:style w:type="paragraph" w:styleId="809">
     <w:name w:val="table of figures"/>
-    <w:basedOn w:val="598"/>
-    <w:next w:val="598"/>
+    <w:basedOn w:val="810"/>
+    <w:next w:val="810"/>
     <w:uiPriority w:val="99"/>
     <w:unhideWhenUsed/>
     <w:pPr>
       <w:spacing w:after="0" w:afterAutospacing="0"/>
     </w:pPr>
   </w:style>
-  <w:style w:type="paragraph" w:styleId="598" w:default="1">
+  <w:style w:type="paragraph" w:styleId="810" w:default="1">
     <w:name w:val="Normal"/>
     <w:qFormat/>
   </w:style>
-  <w:style w:type="table" w:styleId="599" w:default="1">
+  <w:style w:type="table" w:styleId="811" w:default="1">
     <w:name w:val="Normal Table"/>
     <w:uiPriority w:val="99"/>
     <w:semiHidden/>
@@ -13124,24 +13072,24 @@
       </w:tblCellMar>
     </w:tblPr>
   </w:style>
-  <w:style w:type="numbering" w:styleId="600" w:default="1">
+  <w:style w:type="numbering" w:styleId="812" w:default="1">
     <w:name w:val="No List"/>
     <w:uiPriority w:val="99"/>
     <w:semiHidden/>
     <w:unhideWhenUsed/>
   </w:style>
-  <w:style w:type="paragraph" w:styleId="601">
+  <w:style w:type="paragraph" w:styleId="813">
     <w:name w:val="No Spacing"/>
-    <w:basedOn w:val="598"/>
+    <w:basedOn w:val="810"/>
     <w:qFormat/>
     <w:uiPriority w:val="1"/>
     <w:pPr>
       <w:spacing w:lineRule="auto" w:line="240" w:after="0"/>
     </w:pPr>
   </w:style>
-  <w:style w:type="paragraph" w:styleId="602">
+  <w:style w:type="paragraph" w:styleId="814">
     <w:name w:val="List Paragraph"/>
-    <w:basedOn w:val="598"/>
+    <w:basedOn w:val="810"/>
     <w:qFormat/>
     <w:uiPriority w:val="34"/>
     <w:pPr>
@@ -13149,7 +13097,7 @@
       <w:ind w:left="720"/>
     </w:pPr>
   </w:style>
-  <w:style w:type="character" w:styleId="607" w:default="1">
+  <w:style w:type="character" w:styleId="815" w:default="1">
     <w:name w:val="Default Paragraph Font"/>
     <w:uiPriority w:val="1"/>
     <w:semiHidden/>

</xml_diff>